<commit_message>
finish updating the oyster protocols
</commit_message>
<xml_diff>
--- a/oyster/protocol_docs/marinegeo_protocol_oyster_reef_density_and_size_frequency.docx
+++ b/oyster/protocol_docs/marinegeo_protocol_oyster_reef_density_and_size_frequency.docx
@@ -24,31 +24,7 @@
           <w:sz w:val="48"/>
           <w:szCs w:val="48"/>
         </w:rPr>
-        <w:t xml:space="preserve">Name of the </w:t>
-      </w:r>
-      <w:proofErr w:type="spellStart"/>
-      <w:r>
-        <w:rPr>
-          <w:rFonts w:ascii="Helvetica Neue Light" w:hAnsi="Helvetica Neue Light"/>
-          <w:b w:val="0"/>
-          <w:bCs w:val="0"/>
-          <w:color w:val="000000" w:themeColor="text1"/>
-          <w:sz w:val="48"/>
-          <w:szCs w:val="48"/>
-        </w:rPr>
-        <w:t>MarineGEO</w:t>
-      </w:r>
-      <w:proofErr w:type="spellEnd"/>
-      <w:r>
-        <w:rPr>
-          <w:rFonts w:ascii="Helvetica Neue Light" w:hAnsi="Helvetica Neue Light"/>
-          <w:b w:val="0"/>
-          <w:bCs w:val="0"/>
-          <w:color w:val="000000" w:themeColor="text1"/>
-          <w:sz w:val="48"/>
-          <w:szCs w:val="48"/>
-        </w:rPr>
-        <w:t xml:space="preserve"> Protocol</w:t>
+        <w:t>Oyster Density and Size Frequency</w:t>
       </w:r>
     </w:p>
     <w:p>
@@ -107,10 +83,10 @@
           <w:noProof/>
         </w:rPr>
         <w:drawing>
-          <wp:inline distT="0" distB="0" distL="0" distR="0" wp14:anchorId="232AF2C8" wp14:editId="41B0B05B">
-            <wp:extent cx="5943600" cy="4457700"/>
+          <wp:inline distT="0" distB="0" distL="0" distR="0" wp14:anchorId="3D0D4ED4" wp14:editId="04BD0774">
+            <wp:extent cx="5943600" cy="3962400"/>
             <wp:effectExtent l="0" t="0" r="0" b="0"/>
-            <wp:docPr id="2" name="Picture 2"/>
+            <wp:docPr id="10" name="Picture 10"/>
             <wp:cNvGraphicFramePr>
               <a:graphicFrameLocks xmlns:a="http://schemas.openxmlformats.org/drawingml/2006/main" noChangeAspect="1"/>
             </wp:cNvGraphicFramePr>
@@ -118,11 +94,11 @@
               <a:graphicData uri="http://schemas.openxmlformats.org/drawingml/2006/picture">
                 <pic:pic xmlns:pic="http://schemas.openxmlformats.org/drawingml/2006/picture">
                   <pic:nvPicPr>
-                    <pic:cNvPr id="2" name="Picture 2"/>
+                    <pic:cNvPr id="10" name="Picture 10"/>
                     <pic:cNvPicPr/>
                   </pic:nvPicPr>
                   <pic:blipFill>
-                    <a:blip r:embed="rId8">
+                    <a:blip r:embed="rId8" cstate="print">
                       <a:extLst>
                         <a:ext uri="{28A0092B-C50C-407E-A947-70E740481C1C}">
                           <a14:useLocalDpi xmlns:a14="http://schemas.microsoft.com/office/drawing/2010/main" val="0"/>
@@ -136,7 +112,7 @@
                   <pic:spPr>
                     <a:xfrm>
                       <a:off x="0" y="0"/>
-                      <a:ext cx="5943600" cy="4457700"/>
+                      <a:ext cx="5943600" cy="3962400"/>
                     </a:xfrm>
                     <a:prstGeom prst="rect">
                       <a:avLst/>
@@ -200,25 +176,15 @@
           <w:sz w:val="22"/>
           <w:szCs w:val="22"/>
         </w:rPr>
-        <w:t xml:space="preserve">Name of the </w:t>
-      </w:r>
-      <w:proofErr w:type="spellStart"/>
-      <w:r>
-        <w:rPr>
-          <w:rFonts w:ascii="Helvetica Neue Light" w:hAnsi="Helvetica Neue Light"/>
-          <w:sz w:val="22"/>
-          <w:szCs w:val="22"/>
-        </w:rPr>
-        <w:t>MarineGEO</w:t>
-      </w:r>
-      <w:proofErr w:type="spellEnd"/>
-      <w:r>
-        <w:rPr>
-          <w:rFonts w:ascii="Helvetica Neue Light" w:hAnsi="Helvetica Neue Light"/>
-          <w:sz w:val="22"/>
-          <w:szCs w:val="22"/>
-        </w:rPr>
-        <w:t xml:space="preserve"> Protocol. (202</w:t>
+        <w:t xml:space="preserve">Oyster Density and Size Frequency </w:t>
+      </w:r>
+      <w:r>
+        <w:rPr>
+          <w:rFonts w:ascii="Helvetica Neue Light" w:hAnsi="Helvetica Neue Light"/>
+          <w:sz w:val="22"/>
+          <w:szCs w:val="22"/>
+        </w:rPr>
+        <w:t>(202</w:t>
       </w:r>
       <w:r>
         <w:rPr>
@@ -234,7 +200,23 @@
           <w:sz w:val="22"/>
           <w:szCs w:val="22"/>
         </w:rPr>
-        <w:t xml:space="preserve">) </w:t>
+        <w:t>)</w:t>
+      </w:r>
+      <w:r>
+        <w:rPr>
+          <w:rFonts w:ascii="Helvetica Neue Light" w:hAnsi="Helvetica Neue Light"/>
+          <w:sz w:val="22"/>
+          <w:szCs w:val="22"/>
+        </w:rPr>
+        <w:t>.</w:t>
+      </w:r>
+      <w:r>
+        <w:rPr>
+          <w:rFonts w:ascii="Helvetica Neue Light" w:hAnsi="Helvetica Neue Light"/>
+          <w:sz w:val="22"/>
+          <w:szCs w:val="22"/>
+        </w:rPr>
+        <w:t xml:space="preserve"> </w:t>
       </w:r>
       <w:proofErr w:type="spellStart"/>
       <w:r>
@@ -408,21 +390,53 @@
     </w:p>
     <w:p>
       <w:pPr>
-        <w:pStyle w:val="Compact"/>
-        <w:spacing w:before="0" w:after="0" w:line="276" w:lineRule="auto"/>
-        <w:rPr>
-          <w:rFonts w:ascii="Helvetica Neue Light" w:hAnsi="Helvetica Neue Light"/>
-          <w:sz w:val="22"/>
-          <w:szCs w:val="22"/>
-        </w:rPr>
-      </w:pPr>
-      <w:r>
-        <w:rPr>
-          <w:rFonts w:ascii="Helvetica Neue Light" w:hAnsi="Helvetica Neue Light"/>
-          <w:sz w:val="22"/>
-          <w:szCs w:val="22"/>
-        </w:rPr>
-        <w:t xml:space="preserve">Please provide an introduction for the protocol which briefly explains the context and purpose for the information being gathered. </w:t>
+        <w:spacing w:after="0" w:line="276" w:lineRule="auto"/>
+        <w:ind w:hanging="6"/>
+        <w:rPr>
+          <w:rFonts w:ascii="Helvetica Neue Light" w:hAnsi="Helvetica Neue Light"/>
+          <w:sz w:val="22"/>
+          <w:szCs w:val="22"/>
+        </w:rPr>
+      </w:pPr>
+      <w:r>
+        <w:rPr>
+          <w:rFonts w:ascii="Helvetica Neue Light" w:eastAsia="Arial" w:hAnsi="Helvetica Neue Light" w:cs="Arial"/>
+          <w:sz w:val="22"/>
+          <w:szCs w:val="22"/>
+        </w:rPr>
+        <w:t>This protocol provides standardized data collection on live oyster density (&gt;15mm) and the size frequency of oysters on a reef. Because a reef is structurally complex, the accurate number of live oysters can’t be adequately measured through percent cover alone. Along with the density of oysters, the size frequency of those oysters is taken to provide information on how the oysters are distributed across di</w:t>
+      </w:r>
+      <w:r>
+        <w:rPr>
+          <w:rFonts w:ascii="Helvetica Neue Light" w:eastAsia="Arial" w:hAnsi="Helvetica Neue Light" w:cs="Cambria Math"/>
+          <w:sz w:val="22"/>
+          <w:szCs w:val="22"/>
+        </w:rPr>
+        <w:t>ﬀ</w:t>
+      </w:r>
+      <w:r>
+        <w:rPr>
+          <w:rFonts w:ascii="Helvetica Neue Light" w:eastAsia="Arial" w:hAnsi="Helvetica Neue Light" w:cs="Arial"/>
+          <w:sz w:val="22"/>
+          <w:szCs w:val="22"/>
+        </w:rPr>
+        <w:t>erent size classes. Other encountered species including bivalves and gastropods are counted and measured as well. Data on these species are important and provide detail on oyster predators and space competitors. Decapods are enumerated in the Oyster Reef Associated Fauna protocol and are NOT sampled here because of the di</w:t>
+      </w:r>
+      <w:r>
+        <w:rPr>
+          <w:rFonts w:ascii="Helvetica Neue Light" w:eastAsia="Arial" w:hAnsi="Helvetica Neue Light" w:cs="Cambria Math"/>
+          <w:sz w:val="22"/>
+          <w:szCs w:val="22"/>
+        </w:rPr>
+        <w:t>ﬃ</w:t>
+      </w:r>
+      <w:r>
+        <w:rPr>
+          <w:rFonts w:ascii="Helvetica Neue Light" w:eastAsia="Arial" w:hAnsi="Helvetica Neue Light" w:cs="Arial"/>
+          <w:sz w:val="22"/>
+          <w:szCs w:val="22"/>
+        </w:rPr>
+        <w:t>culties in field identification and collection. The methods here are semi-destructive, due to excavating a portion of the reef, however, once measured, all oysters are returned to the excavation site.</w:t>
       </w:r>
     </w:p>
     <w:p>
@@ -467,21 +481,158 @@
     </w:p>
     <w:p>
       <w:pPr>
-        <w:pStyle w:val="Compact"/>
-        <w:spacing w:before="0" w:after="0" w:line="276" w:lineRule="auto"/>
-        <w:rPr>
-          <w:rFonts w:ascii="Helvetica Neue Light" w:hAnsi="Helvetica Neue Light"/>
-          <w:sz w:val="22"/>
-          <w:szCs w:val="22"/>
-        </w:rPr>
-      </w:pPr>
-      <w:r>
-        <w:rPr>
-          <w:rFonts w:ascii="Helvetica Neue Light" w:hAnsi="Helvetica Neue Light"/>
-          <w:sz w:val="22"/>
-          <w:szCs w:val="22"/>
-        </w:rPr>
-        <w:t>Please indicate what this protocol seeks to quantify.</w:t>
+        <w:pStyle w:val="ListParagraph"/>
+        <w:numPr>
+          <w:ilvl w:val="0"/>
+          <w:numId w:val="8"/>
+        </w:numPr>
+        <w:tabs>
+          <w:tab w:val="left" w:pos="500"/>
+        </w:tabs>
+        <w:spacing w:after="0" w:line="276" w:lineRule="auto"/>
+        <w:rPr>
+          <w:rFonts w:ascii="Helvetica Neue Light" w:eastAsia="Arial" w:hAnsi="Helvetica Neue Light" w:cs="Arial"/>
+          <w:sz w:val="22"/>
+          <w:szCs w:val="22"/>
+        </w:rPr>
+      </w:pPr>
+      <w:r>
+        <w:rPr>
+          <w:rFonts w:ascii="Helvetica Neue Light" w:eastAsia="Arial" w:hAnsi="Helvetica Neue Light" w:cs="Arial"/>
+          <w:sz w:val="22"/>
+          <w:szCs w:val="22"/>
+        </w:rPr>
+        <w:t>Oyster density (individuals per m</w:t>
+      </w:r>
+      <w:r>
+        <w:rPr>
+          <w:rFonts w:ascii="Helvetica Neue Light" w:eastAsia="Arial" w:hAnsi="Helvetica Neue Light" w:cs="Arial"/>
+          <w:sz w:val="22"/>
+          <w:szCs w:val="22"/>
+          <w:vertAlign w:val="superscript"/>
+        </w:rPr>
+        <w:t>2</w:t>
+      </w:r>
+      <w:r>
+        <w:rPr>
+          <w:rFonts w:ascii="Helvetica Neue Light" w:eastAsia="Arial" w:hAnsi="Helvetica Neue Light" w:cs="Arial"/>
+          <w:sz w:val="22"/>
+          <w:szCs w:val="22"/>
+        </w:rPr>
+        <w:t xml:space="preserve">) </w:t>
+      </w:r>
+    </w:p>
+    <w:p>
+      <w:pPr>
+        <w:pStyle w:val="ListParagraph"/>
+        <w:numPr>
+          <w:ilvl w:val="0"/>
+          <w:numId w:val="8"/>
+        </w:numPr>
+        <w:tabs>
+          <w:tab w:val="left" w:pos="500"/>
+        </w:tabs>
+        <w:spacing w:after="0" w:line="276" w:lineRule="auto"/>
+        <w:rPr>
+          <w:rFonts w:ascii="Helvetica Neue Light" w:eastAsia="Arial" w:hAnsi="Helvetica Neue Light" w:cs="Arial"/>
+          <w:sz w:val="22"/>
+          <w:szCs w:val="22"/>
+        </w:rPr>
+      </w:pPr>
+      <w:r>
+        <w:rPr>
+          <w:rFonts w:ascii="Helvetica Neue Light" w:eastAsia="Arial" w:hAnsi="Helvetica Neue Light" w:cs="Arial"/>
+          <w:sz w:val="22"/>
+          <w:szCs w:val="22"/>
+        </w:rPr>
+        <w:t xml:space="preserve">Non-oyster invertebrate (other bivalves, barnacles, gastropods, </w:t>
+      </w:r>
+      <w:proofErr w:type="spellStart"/>
+      <w:r>
+        <w:rPr>
+          <w:rFonts w:ascii="Helvetica Neue Light" w:eastAsia="Arial" w:hAnsi="Helvetica Neue Light" w:cs="Arial"/>
+          <w:sz w:val="22"/>
+          <w:szCs w:val="22"/>
+        </w:rPr>
+        <w:t>etc</w:t>
+      </w:r>
+      <w:proofErr w:type="spellEnd"/>
+      <w:r>
+        <w:rPr>
+          <w:rFonts w:ascii="Helvetica Neue Light" w:eastAsia="Arial" w:hAnsi="Helvetica Neue Light" w:cs="Arial"/>
+          <w:sz w:val="22"/>
+          <w:szCs w:val="22"/>
+        </w:rPr>
+        <w:t>) density (individuals per m</w:t>
+      </w:r>
+      <w:r>
+        <w:rPr>
+          <w:rFonts w:ascii="Helvetica Neue Light" w:eastAsia="Arial" w:hAnsi="Helvetica Neue Light" w:cs="Arial"/>
+          <w:sz w:val="22"/>
+          <w:szCs w:val="22"/>
+          <w:vertAlign w:val="superscript"/>
+        </w:rPr>
+        <w:t>2</w:t>
+      </w:r>
+      <w:r>
+        <w:rPr>
+          <w:rFonts w:ascii="Helvetica Neue Light" w:eastAsia="Arial" w:hAnsi="Helvetica Neue Light" w:cs="Arial"/>
+          <w:sz w:val="22"/>
+          <w:szCs w:val="22"/>
+        </w:rPr>
+        <w:t>))</w:t>
+      </w:r>
+    </w:p>
+    <w:p>
+      <w:pPr>
+        <w:pStyle w:val="ListParagraph"/>
+        <w:numPr>
+          <w:ilvl w:val="0"/>
+          <w:numId w:val="8"/>
+        </w:numPr>
+        <w:tabs>
+          <w:tab w:val="left" w:pos="500"/>
+        </w:tabs>
+        <w:spacing w:after="0" w:line="276" w:lineRule="auto"/>
+        <w:rPr>
+          <w:rFonts w:ascii="Helvetica Neue Light" w:eastAsia="Arial" w:hAnsi="Helvetica Neue Light" w:cs="Arial"/>
+          <w:sz w:val="22"/>
+          <w:szCs w:val="22"/>
+        </w:rPr>
+      </w:pPr>
+      <w:r>
+        <w:rPr>
+          <w:rFonts w:ascii="Helvetica Neue Light" w:eastAsia="Arial" w:hAnsi="Helvetica Neue Light" w:cs="Arial"/>
+          <w:sz w:val="22"/>
+          <w:szCs w:val="22"/>
+        </w:rPr>
+        <w:t>Oyster size frequency (length (mm) per live and box oysters)</w:t>
+      </w:r>
+    </w:p>
+    <w:p>
+      <w:pPr>
+        <w:pStyle w:val="ListParagraph"/>
+        <w:numPr>
+          <w:ilvl w:val="0"/>
+          <w:numId w:val="8"/>
+        </w:numPr>
+        <w:tabs>
+          <w:tab w:val="left" w:pos="500"/>
+        </w:tabs>
+        <w:spacing w:after="0" w:line="276" w:lineRule="auto"/>
+        <w:rPr>
+          <w:rFonts w:ascii="Helvetica Neue Light" w:eastAsia="Arial" w:hAnsi="Helvetica Neue Light" w:cs="Arial"/>
+          <w:sz w:val="22"/>
+          <w:szCs w:val="22"/>
+        </w:rPr>
+      </w:pPr>
+      <w:r>
+        <w:rPr>
+          <w:rFonts w:ascii="Helvetica Neue Light" w:eastAsia="Arial" w:hAnsi="Helvetica Neue Light" w:cs="Arial"/>
+          <w:sz w:val="22"/>
+          <w:szCs w:val="22"/>
+        </w:rPr>
+        <w:t>Non-oyster invertebrate size (length (mm) per individual-)</w:t>
       </w:r>
     </w:p>
     <w:p>
@@ -538,256 +689,368 @@
     </w:p>
     <w:p>
       <w:pPr>
+        <w:spacing w:after="0" w:line="276" w:lineRule="auto"/>
+        <w:rPr>
+          <w:rFonts w:ascii="Helvetica Neue Light" w:eastAsia="Arial" w:hAnsi="Helvetica Neue Light" w:cs="Arial"/>
+          <w:sz w:val="22"/>
+          <w:szCs w:val="22"/>
+        </w:rPr>
+      </w:pPr>
+    </w:p>
+    <w:p>
+      <w:pPr>
+        <w:spacing w:after="0" w:line="276" w:lineRule="auto"/>
+        <w:rPr>
+          <w:rFonts w:ascii="Helvetica Neue Light" w:hAnsi="Helvetica Neue Light"/>
+          <w:sz w:val="22"/>
+          <w:szCs w:val="22"/>
+        </w:rPr>
+      </w:pPr>
+      <w:r>
+        <w:rPr>
+          <w:rFonts w:ascii="Helvetica Neue Light" w:eastAsia="Arial" w:hAnsi="Helvetica Neue Light" w:cs="Arial"/>
+          <w:sz w:val="22"/>
+          <w:szCs w:val="22"/>
+        </w:rPr>
+        <w:t>Personnel: 2 – 4 people</w:t>
+      </w:r>
+    </w:p>
+    <w:p>
+      <w:pPr>
+        <w:spacing w:after="0" w:line="276" w:lineRule="auto"/>
+        <w:rPr>
+          <w:rFonts w:ascii="Helvetica Neue Light" w:eastAsia="Arial" w:hAnsi="Helvetica Neue Light" w:cs="Arial"/>
+          <w:sz w:val="22"/>
+          <w:szCs w:val="22"/>
+        </w:rPr>
+      </w:pPr>
+    </w:p>
+    <w:p>
+      <w:pPr>
+        <w:spacing w:after="0" w:line="276" w:lineRule="auto"/>
+        <w:rPr>
+          <w:rFonts w:ascii="Helvetica Neue Light" w:hAnsi="Helvetica Neue Light"/>
+          <w:sz w:val="22"/>
+          <w:szCs w:val="22"/>
+        </w:rPr>
+      </w:pPr>
+      <w:r>
+        <w:rPr>
+          <w:rFonts w:ascii="Helvetica Neue Light" w:eastAsia="Arial" w:hAnsi="Helvetica Neue Light" w:cs="Arial"/>
+          <w:sz w:val="22"/>
+          <w:szCs w:val="22"/>
+        </w:rPr>
+        <w:t>Estimated Total Time Per Location (n = 3)</w:t>
+      </w:r>
+    </w:p>
+    <w:p>
+      <w:pPr>
+        <w:spacing w:after="0" w:line="276" w:lineRule="auto"/>
+        <w:ind w:firstLine="720"/>
+        <w:rPr>
+          <w:rFonts w:ascii="Helvetica Neue Light" w:hAnsi="Helvetica Neue Light"/>
+          <w:sz w:val="22"/>
+          <w:szCs w:val="22"/>
+        </w:rPr>
+      </w:pPr>
+      <w:r>
+        <w:rPr>
+          <w:rFonts w:ascii="Helvetica Neue Light" w:eastAsia="Arial" w:hAnsi="Helvetica Neue Light" w:cs="Arial"/>
+          <w:sz w:val="22"/>
+          <w:szCs w:val="22"/>
+        </w:rPr>
+        <w:t xml:space="preserve">Preparation: </w:t>
+      </w:r>
+      <w:proofErr w:type="gramStart"/>
+      <w:r>
+        <w:rPr>
+          <w:rFonts w:ascii="Helvetica Neue Light" w:eastAsia="Arial" w:hAnsi="Helvetica Neue Light" w:cs="Arial"/>
+          <w:sz w:val="22"/>
+          <w:szCs w:val="22"/>
+        </w:rPr>
+        <w:t>1 person</w:t>
+      </w:r>
+      <w:proofErr w:type="gramEnd"/>
+      <w:r>
+        <w:rPr>
+          <w:rFonts w:ascii="Helvetica Neue Light" w:eastAsia="Arial" w:hAnsi="Helvetica Neue Light" w:cs="Arial"/>
+          <w:sz w:val="22"/>
+          <w:szCs w:val="22"/>
+        </w:rPr>
+        <w:t xml:space="preserve"> x &lt;1 day</w:t>
+      </w:r>
+    </w:p>
+    <w:p>
+      <w:pPr>
+        <w:spacing w:after="0" w:line="276" w:lineRule="auto"/>
+        <w:ind w:firstLine="720"/>
+        <w:rPr>
+          <w:rFonts w:ascii="Helvetica Neue Light" w:hAnsi="Helvetica Neue Light"/>
+          <w:sz w:val="22"/>
+          <w:szCs w:val="22"/>
+        </w:rPr>
+      </w:pPr>
+      <w:r>
+        <w:rPr>
+          <w:rFonts w:ascii="Helvetica Neue Light" w:eastAsia="Arial" w:hAnsi="Helvetica Neue Light" w:cs="Arial"/>
+          <w:sz w:val="22"/>
+          <w:szCs w:val="22"/>
+        </w:rPr>
+        <w:t>Fieldwork: 2 - 4 people x &lt;1 day per location</w:t>
+      </w:r>
+    </w:p>
+    <w:p>
+      <w:pPr>
+        <w:spacing w:after="0" w:line="276" w:lineRule="auto"/>
+        <w:ind w:firstLine="720"/>
+        <w:rPr>
+          <w:rFonts w:ascii="Helvetica Neue Light" w:hAnsi="Helvetica Neue Light"/>
+          <w:sz w:val="22"/>
+          <w:szCs w:val="22"/>
+        </w:rPr>
+      </w:pPr>
+      <w:r>
+        <w:rPr>
+          <w:rFonts w:ascii="Helvetica Neue Light" w:eastAsia="Arial" w:hAnsi="Helvetica Neue Light" w:cs="Arial"/>
+          <w:sz w:val="22"/>
+          <w:szCs w:val="22"/>
+        </w:rPr>
+        <w:t>Post processing: None</w:t>
+      </w:r>
+    </w:p>
+    <w:p>
+      <w:pPr>
+        <w:spacing w:after="0" w:line="276" w:lineRule="auto"/>
+        <w:ind w:firstLine="720"/>
+        <w:rPr>
+          <w:rFonts w:ascii="Helvetica Neue Light" w:hAnsi="Helvetica Neue Light"/>
+          <w:sz w:val="22"/>
+          <w:szCs w:val="22"/>
+        </w:rPr>
+      </w:pPr>
+      <w:r>
+        <w:rPr>
+          <w:rFonts w:ascii="Helvetica Neue Light" w:eastAsia="Arial" w:hAnsi="Helvetica Neue Light" w:cs="Arial"/>
+          <w:sz w:val="22"/>
+          <w:szCs w:val="22"/>
+        </w:rPr>
+        <w:t xml:space="preserve">Data processing: </w:t>
+      </w:r>
+      <w:proofErr w:type="gramStart"/>
+      <w:r>
+        <w:rPr>
+          <w:rFonts w:ascii="Helvetica Neue Light" w:eastAsia="Arial" w:hAnsi="Helvetica Neue Light" w:cs="Arial"/>
+          <w:sz w:val="22"/>
+          <w:szCs w:val="22"/>
+        </w:rPr>
+        <w:t>1 person</w:t>
+      </w:r>
+      <w:proofErr w:type="gramEnd"/>
+      <w:r>
+        <w:rPr>
+          <w:rFonts w:ascii="Helvetica Neue Light" w:eastAsia="Arial" w:hAnsi="Helvetica Neue Light" w:cs="Arial"/>
+          <w:sz w:val="22"/>
+          <w:szCs w:val="22"/>
+        </w:rPr>
+        <w:t xml:space="preserve"> x &lt;1 day</w:t>
+      </w:r>
+    </w:p>
+    <w:p>
+      <w:pPr>
+        <w:spacing w:after="0" w:line="276" w:lineRule="auto"/>
+        <w:rPr>
+          <w:rFonts w:ascii="Helvetica Neue Light" w:hAnsi="Helvetica Neue Light"/>
+          <w:sz w:val="22"/>
+          <w:szCs w:val="22"/>
+        </w:rPr>
+      </w:pPr>
+    </w:p>
+    <w:p>
+      <w:pPr>
+        <w:spacing w:after="0" w:line="276" w:lineRule="auto"/>
+        <w:rPr>
+          <w:rFonts w:ascii="Helvetica Neue Light" w:hAnsi="Helvetica Neue Light"/>
+          <w:sz w:val="22"/>
+          <w:szCs w:val="22"/>
+        </w:rPr>
+      </w:pPr>
+      <w:r>
+        <w:rPr>
+          <w:rFonts w:ascii="Helvetica Neue Light" w:eastAsia="Arial" w:hAnsi="Helvetica Neue Light" w:cs="Arial"/>
+          <w:sz w:val="22"/>
+          <w:szCs w:val="22"/>
+        </w:rPr>
+        <w:t>Replication: 3 0.25 x 0.25m excavated quadrates per reef and 3 oyster reefs per region</w:t>
+      </w:r>
+    </w:p>
+    <w:p>
+      <w:pPr>
+        <w:spacing w:after="0" w:line="276" w:lineRule="auto"/>
+        <w:rPr>
+          <w:rFonts w:ascii="Helvetica Neue Light" w:hAnsi="Helvetica Neue Light"/>
+          <w:sz w:val="22"/>
+          <w:szCs w:val="22"/>
+        </w:rPr>
+      </w:pPr>
+    </w:p>
+    <w:p>
+      <w:pPr>
+        <w:spacing w:after="0" w:line="276" w:lineRule="auto"/>
+        <w:rPr>
+          <w:rFonts w:ascii="Helvetica Neue Light" w:hAnsi="Helvetica Neue Light"/>
+          <w:sz w:val="22"/>
+          <w:szCs w:val="22"/>
+        </w:rPr>
+      </w:pPr>
+      <w:r>
+        <w:rPr>
+          <w:rFonts w:ascii="Helvetica Neue Light" w:eastAsia="Arial" w:hAnsi="Helvetica Neue Light" w:cs="Arial"/>
+          <w:sz w:val="22"/>
+          <w:szCs w:val="22"/>
+        </w:rPr>
+        <w:t>Materials:</w:t>
+      </w:r>
+    </w:p>
+    <w:p>
+      <w:pPr>
+        <w:spacing w:after="0" w:line="276" w:lineRule="auto"/>
+        <w:rPr>
+          <w:rFonts w:ascii="Helvetica Neue Light" w:hAnsi="Helvetica Neue Light"/>
+          <w:sz w:val="22"/>
+          <w:szCs w:val="22"/>
+        </w:rPr>
+      </w:pPr>
+      <w:r>
+        <w:rPr>
+          <w:rFonts w:ascii="Helvetica Neue Light" w:eastAsia="Arial" w:hAnsi="Helvetica Neue Light" w:cs="Arial"/>
+          <w:sz w:val="22"/>
+          <w:szCs w:val="22"/>
+          <w:u w:val="single"/>
+        </w:rPr>
+        <w:t>Fieldwork:</w:t>
+      </w:r>
+    </w:p>
+    <w:p>
+      <w:pPr>
+        <w:pStyle w:val="ListParagraph"/>
+        <w:numPr>
+          <w:ilvl w:val="0"/>
+          <w:numId w:val="10"/>
+        </w:numPr>
+        <w:spacing w:after="0" w:line="276" w:lineRule="auto"/>
+        <w:rPr>
+          <w:rFonts w:ascii="Helvetica Neue Light" w:hAnsi="Helvetica Neue Light"/>
+          <w:sz w:val="22"/>
+          <w:szCs w:val="22"/>
+        </w:rPr>
+      </w:pPr>
+      <w:r>
+        <w:rPr>
+          <w:rFonts w:ascii="Helvetica Neue Light" w:eastAsia="Arial" w:hAnsi="Helvetica Neue Light" w:cs="Arial"/>
+          <w:sz w:val="22"/>
+          <w:szCs w:val="22"/>
+        </w:rPr>
+        <w:t>0.25 x 0.25m PVC quadrat</w:t>
+      </w:r>
+    </w:p>
+    <w:p>
+      <w:pPr>
+        <w:pStyle w:val="ListParagraph"/>
+        <w:numPr>
+          <w:ilvl w:val="0"/>
+          <w:numId w:val="10"/>
+        </w:numPr>
+        <w:spacing w:after="0" w:line="276" w:lineRule="auto"/>
+        <w:rPr>
+          <w:rFonts w:ascii="Helvetica Neue Light" w:hAnsi="Helvetica Neue Light"/>
+          <w:sz w:val="22"/>
+          <w:szCs w:val="22"/>
+        </w:rPr>
+      </w:pPr>
+      <w:r>
+        <w:rPr>
+          <w:rFonts w:ascii="Helvetica Neue Light" w:eastAsia="Arial" w:hAnsi="Helvetica Neue Light" w:cs="Arial"/>
+          <w:sz w:val="22"/>
+          <w:szCs w:val="22"/>
+        </w:rPr>
+        <w:t>Calipers</w:t>
+      </w:r>
+    </w:p>
+    <w:p>
+      <w:pPr>
+        <w:pStyle w:val="ListParagraph"/>
+        <w:numPr>
+          <w:ilvl w:val="0"/>
+          <w:numId w:val="10"/>
+        </w:numPr>
+        <w:spacing w:after="0" w:line="276" w:lineRule="auto"/>
+        <w:rPr>
+          <w:rFonts w:ascii="Helvetica Neue Light" w:hAnsi="Helvetica Neue Light"/>
+          <w:sz w:val="22"/>
+          <w:szCs w:val="22"/>
+        </w:rPr>
+      </w:pPr>
+      <w:r>
+        <w:rPr>
+          <w:rFonts w:ascii="Helvetica Neue Light" w:eastAsia="Arial" w:hAnsi="Helvetica Neue Light" w:cs="Arial"/>
+          <w:sz w:val="22"/>
+          <w:szCs w:val="22"/>
+        </w:rPr>
+        <w:t>Buckets</w:t>
+      </w:r>
+    </w:p>
+    <w:p>
+      <w:pPr>
+        <w:pStyle w:val="ListParagraph"/>
+        <w:numPr>
+          <w:ilvl w:val="0"/>
+          <w:numId w:val="10"/>
+        </w:numPr>
+        <w:spacing w:after="0" w:line="276" w:lineRule="auto"/>
+        <w:rPr>
+          <w:rFonts w:ascii="Helvetica Neue Light" w:hAnsi="Helvetica Neue Light"/>
+          <w:sz w:val="22"/>
+          <w:szCs w:val="22"/>
+        </w:rPr>
+      </w:pPr>
+      <w:r>
+        <w:rPr>
+          <w:rFonts w:ascii="Helvetica Neue Light" w:eastAsia="Arial" w:hAnsi="Helvetica Neue Light" w:cs="Arial"/>
+          <w:sz w:val="22"/>
+          <w:szCs w:val="22"/>
+        </w:rPr>
+        <w:t>Work gloves</w:t>
+      </w:r>
+    </w:p>
+    <w:p>
+      <w:pPr>
+        <w:pStyle w:val="ListParagraph"/>
+        <w:numPr>
+          <w:ilvl w:val="0"/>
+          <w:numId w:val="10"/>
+        </w:numPr>
+        <w:spacing w:after="0" w:line="276" w:lineRule="auto"/>
+        <w:rPr>
+          <w:rFonts w:ascii="Helvetica Neue Light" w:hAnsi="Helvetica Neue Light"/>
+          <w:sz w:val="22"/>
+          <w:szCs w:val="22"/>
+        </w:rPr>
+      </w:pPr>
+      <w:r>
+        <w:rPr>
+          <w:rFonts w:ascii="Helvetica Neue Light" w:eastAsia="Arial" w:hAnsi="Helvetica Neue Light" w:cs="Arial"/>
+          <w:sz w:val="22"/>
+          <w:szCs w:val="22"/>
+        </w:rPr>
+        <w:t>Oyster reef density and size frequency data sheets</w:t>
+      </w:r>
+    </w:p>
+    <w:p>
+      <w:pPr>
         <w:pStyle w:val="Compact"/>
         <w:spacing w:before="0" w:after="0" w:line="276" w:lineRule="auto"/>
         <w:rPr>
           <w:rFonts w:ascii="Helvetica Neue Light" w:hAnsi="Helvetica Neue Light"/>
-          <w:color w:val="000000" w:themeColor="text1"/>
-          <w:sz w:val="22"/>
-          <w:szCs w:val="22"/>
-        </w:rPr>
-      </w:pPr>
-      <w:r>
-        <w:rPr>
-          <w:rFonts w:ascii="Helvetica Neue Light" w:hAnsi="Helvetica Neue Light"/>
-          <w:color w:val="000000" w:themeColor="text1"/>
-          <w:sz w:val="22"/>
-          <w:szCs w:val="22"/>
-        </w:rPr>
-        <w:t>Number of Personnel: ex. 1-2 people</w:t>
-      </w:r>
-    </w:p>
-    <w:p>
-      <w:pPr>
-        <w:pStyle w:val="Compact"/>
-        <w:spacing w:before="0" w:after="0" w:line="276" w:lineRule="auto"/>
-        <w:rPr>
-          <w:rFonts w:ascii="Helvetica Neue Light" w:hAnsi="Helvetica Neue Light"/>
-          <w:color w:val="000000" w:themeColor="text1"/>
-          <w:sz w:val="22"/>
-          <w:szCs w:val="22"/>
-        </w:rPr>
-      </w:pPr>
-    </w:p>
-    <w:p>
-      <w:pPr>
-        <w:pStyle w:val="Compact"/>
-        <w:spacing w:before="0" w:after="0" w:line="276" w:lineRule="auto"/>
-        <w:rPr>
-          <w:rFonts w:ascii="Helvetica Neue Light" w:hAnsi="Helvetica Neue Light"/>
-          <w:color w:val="000000" w:themeColor="text1"/>
-          <w:sz w:val="22"/>
-          <w:szCs w:val="22"/>
-        </w:rPr>
-      </w:pPr>
-      <w:r>
-        <w:rPr>
-          <w:rFonts w:ascii="Helvetica Neue Light" w:hAnsi="Helvetica Neue Light"/>
-          <w:color w:val="000000" w:themeColor="text1"/>
-          <w:sz w:val="22"/>
-          <w:szCs w:val="22"/>
-        </w:rPr>
-        <w:t>Estimated Total Time Per Location: (indicate the number of people and the length of time)</w:t>
-      </w:r>
-    </w:p>
-    <w:p>
-      <w:pPr>
-        <w:pStyle w:val="Compact"/>
-        <w:spacing w:before="0" w:after="0" w:line="276" w:lineRule="auto"/>
-        <w:rPr>
-          <w:rFonts w:ascii="Helvetica Neue Light" w:hAnsi="Helvetica Neue Light"/>
-          <w:color w:val="000000" w:themeColor="text1"/>
-          <w:sz w:val="22"/>
-          <w:szCs w:val="22"/>
-        </w:rPr>
-      </w:pPr>
-      <w:r>
-        <w:rPr>
-          <w:rFonts w:ascii="Helvetica Neue Light" w:hAnsi="Helvetica Neue Light"/>
-          <w:color w:val="000000" w:themeColor="text1"/>
-          <w:sz w:val="22"/>
-          <w:szCs w:val="22"/>
-        </w:rPr>
-        <w:tab/>
-        <w:t xml:space="preserve">Preparation: ex. </w:t>
-      </w:r>
-      <w:proofErr w:type="gramStart"/>
-      <w:r>
-        <w:rPr>
-          <w:rFonts w:ascii="Helvetica Neue Light" w:hAnsi="Helvetica Neue Light"/>
-          <w:color w:val="000000" w:themeColor="text1"/>
-          <w:sz w:val="22"/>
-          <w:szCs w:val="22"/>
-        </w:rPr>
-        <w:t>1 person</w:t>
-      </w:r>
-      <w:proofErr w:type="gramEnd"/>
-      <w:r>
-        <w:rPr>
-          <w:rFonts w:ascii="Helvetica Neue Light" w:hAnsi="Helvetica Neue Light"/>
-          <w:color w:val="000000" w:themeColor="text1"/>
-          <w:sz w:val="22"/>
-          <w:szCs w:val="22"/>
-        </w:rPr>
-        <w:t xml:space="preserve"> x 1 day</w:t>
-      </w:r>
-    </w:p>
-    <w:p>
-      <w:pPr>
-        <w:pStyle w:val="Compact"/>
-        <w:spacing w:before="0" w:after="0" w:line="276" w:lineRule="auto"/>
-        <w:rPr>
-          <w:rFonts w:ascii="Helvetica Neue Light" w:hAnsi="Helvetica Neue Light"/>
-          <w:color w:val="000000" w:themeColor="text1"/>
-          <w:sz w:val="22"/>
-          <w:szCs w:val="22"/>
-        </w:rPr>
-      </w:pPr>
-      <w:r>
-        <w:rPr>
-          <w:rFonts w:ascii="Helvetica Neue Light" w:hAnsi="Helvetica Neue Light"/>
-          <w:color w:val="000000" w:themeColor="text1"/>
-          <w:sz w:val="22"/>
-          <w:szCs w:val="22"/>
-        </w:rPr>
-        <w:tab/>
-        <w:t>Field work:</w:t>
-      </w:r>
-    </w:p>
-    <w:p>
-      <w:pPr>
-        <w:pStyle w:val="Compact"/>
-        <w:spacing w:before="0" w:after="0" w:line="276" w:lineRule="auto"/>
-        <w:rPr>
-          <w:rFonts w:ascii="Helvetica Neue Light" w:hAnsi="Helvetica Neue Light"/>
-          <w:color w:val="000000" w:themeColor="text1"/>
-          <w:sz w:val="22"/>
-          <w:szCs w:val="22"/>
-        </w:rPr>
-      </w:pPr>
-      <w:r>
-        <w:rPr>
-          <w:rFonts w:ascii="Helvetica Neue Light" w:hAnsi="Helvetica Neue Light"/>
-          <w:color w:val="000000" w:themeColor="text1"/>
-          <w:sz w:val="22"/>
-          <w:szCs w:val="22"/>
-        </w:rPr>
-        <w:tab/>
-        <w:t>Post-processing:</w:t>
-      </w:r>
-    </w:p>
-    <w:p>
-      <w:pPr>
-        <w:pStyle w:val="Compact"/>
-        <w:spacing w:before="0" w:after="0" w:line="276" w:lineRule="auto"/>
-        <w:rPr>
-          <w:rFonts w:ascii="Helvetica Neue Light" w:hAnsi="Helvetica Neue Light"/>
-          <w:color w:val="000000" w:themeColor="text1"/>
-          <w:sz w:val="22"/>
-          <w:szCs w:val="22"/>
-        </w:rPr>
-      </w:pPr>
-      <w:r>
-        <w:rPr>
-          <w:rFonts w:ascii="Helvetica Neue Light" w:hAnsi="Helvetica Neue Light"/>
-          <w:color w:val="000000" w:themeColor="text1"/>
-          <w:sz w:val="22"/>
-          <w:szCs w:val="22"/>
-        </w:rPr>
-        <w:tab/>
-        <w:t>Data processing:</w:t>
-      </w:r>
-    </w:p>
-    <w:p>
-      <w:pPr>
-        <w:pStyle w:val="Compact"/>
-        <w:spacing w:before="0" w:after="0" w:line="276" w:lineRule="auto"/>
-        <w:rPr>
-          <w:rFonts w:ascii="Helvetica Neue Light" w:hAnsi="Helvetica Neue Light"/>
-          <w:color w:val="000000" w:themeColor="text1"/>
-          <w:sz w:val="22"/>
-          <w:szCs w:val="22"/>
-        </w:rPr>
-      </w:pPr>
-    </w:p>
-    <w:p>
-      <w:pPr>
-        <w:pStyle w:val="Compact"/>
-        <w:spacing w:before="0" w:after="0" w:line="276" w:lineRule="auto"/>
-        <w:rPr>
-          <w:rFonts w:ascii="Helvetica Neue Light" w:hAnsi="Helvetica Neue Light"/>
-          <w:color w:val="000000" w:themeColor="text1"/>
-          <w:sz w:val="22"/>
-          <w:szCs w:val="22"/>
-        </w:rPr>
-      </w:pPr>
-      <w:r>
-        <w:rPr>
-          <w:rFonts w:ascii="Helvetica Neue Light" w:hAnsi="Helvetica Neue Light"/>
-          <w:color w:val="000000" w:themeColor="text1"/>
-          <w:sz w:val="22"/>
-          <w:szCs w:val="22"/>
-        </w:rPr>
-        <w:t>Replication: ex. At least three (3) sites per habitat.</w:t>
-      </w:r>
-    </w:p>
-    <w:p>
-      <w:pPr>
-        <w:pStyle w:val="Compact"/>
-        <w:spacing w:before="0" w:after="0" w:line="276" w:lineRule="auto"/>
-        <w:rPr>
-          <w:rFonts w:ascii="Helvetica Neue Light" w:hAnsi="Helvetica Neue Light"/>
-          <w:color w:val="000000" w:themeColor="text1"/>
-          <w:sz w:val="22"/>
-          <w:szCs w:val="22"/>
-        </w:rPr>
-      </w:pPr>
-    </w:p>
-    <w:p>
-      <w:pPr>
-        <w:pStyle w:val="Compact"/>
-        <w:spacing w:before="0" w:after="0" w:line="276" w:lineRule="auto"/>
-        <w:rPr>
-          <w:rFonts w:ascii="Helvetica Neue Light" w:hAnsi="Helvetica Neue Light"/>
-          <w:color w:val="000000" w:themeColor="text1"/>
-          <w:sz w:val="22"/>
-          <w:szCs w:val="22"/>
-        </w:rPr>
-      </w:pPr>
-      <w:r>
-        <w:rPr>
-          <w:rFonts w:ascii="Helvetica Neue Light" w:hAnsi="Helvetica Neue Light"/>
-          <w:color w:val="000000" w:themeColor="text1"/>
-          <w:sz w:val="22"/>
-          <w:szCs w:val="22"/>
-        </w:rPr>
-        <w:t xml:space="preserve">Please list any required materials for the survey design, fieldwork, or post-processing steps. Provide links where necessary or indication if an item will be provided </w:t>
-      </w:r>
-      <w:r>
-        <w:rPr>
-          <w:rFonts w:ascii="Helvetica Neue Light" w:hAnsi="Helvetica Neue Light"/>
-          <w:color w:val="000000" w:themeColor="text1"/>
-          <w:sz w:val="22"/>
-          <w:szCs w:val="22"/>
-        </w:rPr>
-        <w:t>by the network.</w:t>
-      </w:r>
-    </w:p>
-    <w:p>
-      <w:pPr>
-        <w:pStyle w:val="Compact"/>
-        <w:spacing w:before="0" w:after="0" w:line="276" w:lineRule="auto"/>
-        <w:rPr>
-          <w:rFonts w:ascii="Helvetica Neue Light" w:hAnsi="Helvetica Neue Light"/>
-        </w:rPr>
-      </w:pPr>
-    </w:p>
-    <w:p>
-      <w:pPr>
-        <w:pStyle w:val="Compact"/>
-        <w:spacing w:before="0" w:after="0" w:line="276" w:lineRule="auto"/>
-        <w:rPr>
-          <w:rFonts w:ascii="Helvetica Neue Light" w:hAnsi="Helvetica Neue Light"/>
         </w:rPr>
       </w:pPr>
       <w:r>
@@ -795,6 +1058,7 @@
           <w:rFonts w:ascii="Helvetica Neue Light" w:hAnsi="Helvetica Neue Light"/>
           <w:noProof/>
         </w:rPr>
+        <w:lastRenderedPageBreak/>
         <w:pict w14:anchorId="73959192">
           <v:shape id="_x0000_i1026" type="#_x0000_t75" alt="" style="width:467.85pt;height:1.5pt;mso-width-percent:0;mso-height-percent:0;mso-width-percent:0;mso-height-percent:0" o:hrpct="0" o:hralign="center" o:hr="t">
             <v:imagedata r:id="rId7" o:title="Default Line"/>
@@ -824,6 +1088,17 @@
         <w:t>Methods</w:t>
       </w:r>
       <w:bookmarkEnd w:id="3"/>
+    </w:p>
+    <w:p>
+      <w:pPr>
+        <w:pStyle w:val="FirstParagraph"/>
+        <w:spacing w:before="0" w:after="0" w:line="276" w:lineRule="auto"/>
+        <w:rPr>
+          <w:rFonts w:ascii="Helvetica Neue Light" w:hAnsi="Helvetica Neue Light"/>
+          <w:sz w:val="22"/>
+          <w:szCs w:val="22"/>
+        </w:rPr>
+      </w:pPr>
     </w:p>
     <w:p>
       <w:pPr>
@@ -876,6 +1151,190 @@
     </w:p>
     <w:p>
       <w:pPr>
+        <w:spacing w:after="0" w:line="276" w:lineRule="auto"/>
+        <w:rPr>
+          <w:rFonts w:ascii="Helvetica Neue Light" w:hAnsi="Helvetica Neue Light"/>
+          <w:sz w:val="22"/>
+          <w:szCs w:val="22"/>
+        </w:rPr>
+      </w:pPr>
+      <w:r>
+        <w:rPr>
+          <w:rFonts w:ascii="Helvetica Neue Light" w:eastAsia="Arial" w:hAnsi="Helvetica Neue Light" w:cs="Arial"/>
+          <w:sz w:val="22"/>
+          <w:szCs w:val="22"/>
+          <w:u w:val="single"/>
+        </w:rPr>
+        <w:t>Preparation:</w:t>
+      </w:r>
+    </w:p>
+    <w:p>
+      <w:pPr>
+        <w:pStyle w:val="ListParagraph"/>
+        <w:numPr>
+          <w:ilvl w:val="0"/>
+          <w:numId w:val="14"/>
+        </w:numPr>
+        <w:tabs>
+          <w:tab w:val="left" w:pos="500"/>
+        </w:tabs>
+        <w:spacing w:after="0" w:line="276" w:lineRule="auto"/>
+        <w:rPr>
+          <w:rFonts w:ascii="Helvetica Neue Light" w:eastAsia="Arial" w:hAnsi="Helvetica Neue Light" w:cs="Arial"/>
+          <w:sz w:val="22"/>
+          <w:szCs w:val="22"/>
+        </w:rPr>
+      </w:pPr>
+      <w:r>
+        <w:rPr>
+          <w:rFonts w:ascii="Helvetica Neue Light" w:eastAsia="Arial" w:hAnsi="Helvetica Neue Light" w:cs="Arial"/>
+          <w:sz w:val="22"/>
+          <w:szCs w:val="22"/>
+        </w:rPr>
+        <w:t xml:space="preserve">Review the </w:t>
+      </w:r>
+      <w:proofErr w:type="spellStart"/>
+      <w:r>
+        <w:rPr>
+          <w:rFonts w:ascii="Helvetica Neue Light" w:eastAsia="Arial" w:hAnsi="Helvetica Neue Light" w:cs="Arial"/>
+          <w:sz w:val="22"/>
+          <w:szCs w:val="22"/>
+        </w:rPr>
+        <w:t>MarineGEO</w:t>
+      </w:r>
+      <w:proofErr w:type="spellEnd"/>
+      <w:r>
+        <w:rPr>
+          <w:rFonts w:ascii="Helvetica Neue Light" w:eastAsia="Arial" w:hAnsi="Helvetica Neue Light" w:cs="Arial"/>
+          <w:sz w:val="22"/>
+          <w:szCs w:val="22"/>
+        </w:rPr>
+        <w:t xml:space="preserve"> </w:t>
+      </w:r>
+      <w:r>
+        <w:rPr>
+          <w:rFonts w:ascii="Helvetica Neue Light" w:eastAsia="Arial" w:hAnsi="Helvetica Neue Light" w:cs="Arial"/>
+          <w:sz w:val="22"/>
+          <w:szCs w:val="22"/>
+          <w:u w:val="single"/>
+        </w:rPr>
+        <w:t>Oyster Reef Habitat Survey Design</w:t>
+      </w:r>
+      <w:r>
+        <w:rPr>
+          <w:rFonts w:ascii="Helvetica Neue Light" w:eastAsia="Arial" w:hAnsi="Helvetica Neue Light" w:cs="Arial"/>
+          <w:sz w:val="22"/>
+          <w:szCs w:val="22"/>
+        </w:rPr>
+        <w:t xml:space="preserve"> for selection of permanent sites.</w:t>
+      </w:r>
+    </w:p>
+    <w:p>
+      <w:pPr>
+        <w:pStyle w:val="ListParagraph"/>
+        <w:numPr>
+          <w:ilvl w:val="0"/>
+          <w:numId w:val="14"/>
+        </w:numPr>
+        <w:tabs>
+          <w:tab w:val="left" w:pos="500"/>
+        </w:tabs>
+        <w:spacing w:after="0" w:line="276" w:lineRule="auto"/>
+        <w:rPr>
+          <w:rFonts w:ascii="Helvetica Neue Light" w:eastAsia="Arial" w:hAnsi="Helvetica Neue Light" w:cs="Arial"/>
+          <w:sz w:val="22"/>
+          <w:szCs w:val="22"/>
+        </w:rPr>
+      </w:pPr>
+      <w:r>
+        <w:rPr>
+          <w:rFonts w:ascii="Helvetica Neue Light" w:eastAsia="Arial" w:hAnsi="Helvetica Neue Light" w:cs="Arial"/>
+          <w:sz w:val="22"/>
+          <w:szCs w:val="22"/>
+        </w:rPr>
+        <w:t>Become familiar with the methodology prior to going out into the field to conduct sampling.</w:t>
+      </w:r>
+    </w:p>
+    <w:p>
+      <w:pPr>
+        <w:pStyle w:val="ListParagraph"/>
+        <w:numPr>
+          <w:ilvl w:val="0"/>
+          <w:numId w:val="14"/>
+        </w:numPr>
+        <w:tabs>
+          <w:tab w:val="left" w:pos="500"/>
+        </w:tabs>
+        <w:spacing w:after="0" w:line="276" w:lineRule="auto"/>
+        <w:rPr>
+          <w:rFonts w:ascii="Helvetica Neue Light" w:eastAsia="Arial" w:hAnsi="Helvetica Neue Light" w:cs="Arial"/>
+          <w:sz w:val="22"/>
+          <w:szCs w:val="22"/>
+        </w:rPr>
+      </w:pPr>
+      <w:r>
+        <w:rPr>
+          <w:rFonts w:ascii="Helvetica Neue Light" w:eastAsia="Arial" w:hAnsi="Helvetica Neue Light" w:cs="Arial"/>
+          <w:sz w:val="22"/>
+          <w:szCs w:val="22"/>
+        </w:rPr>
+        <w:t>Print datasheets on waterproof paper.</w:t>
+      </w:r>
+    </w:p>
+    <w:p>
+      <w:pPr>
+        <w:pStyle w:val="ListParagraph"/>
+        <w:numPr>
+          <w:ilvl w:val="0"/>
+          <w:numId w:val="14"/>
+        </w:numPr>
+        <w:tabs>
+          <w:tab w:val="left" w:pos="500"/>
+        </w:tabs>
+        <w:spacing w:after="0" w:line="276" w:lineRule="auto"/>
+        <w:rPr>
+          <w:rFonts w:ascii="Helvetica Neue Light" w:eastAsia="Arial" w:hAnsi="Helvetica Neue Light" w:cs="Arial"/>
+          <w:sz w:val="22"/>
+          <w:szCs w:val="22"/>
+        </w:rPr>
+      </w:pPr>
+      <w:r>
+        <w:rPr>
+          <w:rFonts w:ascii="Helvetica Neue Light" w:eastAsia="Arial" w:hAnsi="Helvetica Neue Light" w:cs="Arial"/>
+          <w:sz w:val="22"/>
+          <w:szCs w:val="22"/>
+        </w:rPr>
+        <w:t>This protocol assumes that n = 3 replicate quadrats for oyster density and size are taken, 1 per each transect.</w:t>
+      </w:r>
+    </w:p>
+    <w:p>
+      <w:pPr>
+        <w:pStyle w:val="ListParagraph"/>
+        <w:numPr>
+          <w:ilvl w:val="0"/>
+          <w:numId w:val="14"/>
+        </w:numPr>
+        <w:tabs>
+          <w:tab w:val="left" w:pos="500"/>
+        </w:tabs>
+        <w:spacing w:after="0" w:line="276" w:lineRule="auto"/>
+        <w:rPr>
+          <w:rFonts w:ascii="Helvetica Neue Light" w:eastAsia="Arial" w:hAnsi="Helvetica Neue Light" w:cs="Arial"/>
+          <w:sz w:val="22"/>
+          <w:szCs w:val="22"/>
+        </w:rPr>
+      </w:pPr>
+      <w:r>
+        <w:rPr>
+          <w:rFonts w:ascii="Helvetica Neue Light" w:eastAsia="Arial" w:hAnsi="Helvetica Neue Light" w:cs="Arial"/>
+          <w:sz w:val="22"/>
+          <w:szCs w:val="22"/>
+        </w:rPr>
+        <w:t>Sampling is typically done at a low tide when the oyster reef is exposed.</w:t>
+      </w:r>
+    </w:p>
+    <w:p>
+      <w:pPr>
         <w:pStyle w:val="Compact"/>
         <w:spacing w:before="0" w:after="0" w:line="276" w:lineRule="auto"/>
         <w:rPr>
@@ -884,87 +1343,261 @@
           <w:szCs w:val="22"/>
         </w:rPr>
       </w:pPr>
-      <w:r>
-        <w:rPr>
-          <w:rFonts w:ascii="Helvetica Neue Light" w:hAnsi="Helvetica Neue Light"/>
-          <w:sz w:val="22"/>
-          <w:szCs w:val="22"/>
-        </w:rPr>
-        <w:t xml:space="preserve">Please provide a step-by-step </w:t>
-      </w:r>
-      <w:r>
-        <w:rPr>
-          <w:rFonts w:ascii="Helvetica Neue Light" w:hAnsi="Helvetica Neue Light"/>
-          <w:sz w:val="22"/>
-          <w:szCs w:val="22"/>
-        </w:rPr>
-        <w:t>description</w:t>
-      </w:r>
-      <w:r>
-        <w:rPr>
-          <w:rFonts w:ascii="Helvetica Neue Light" w:hAnsi="Helvetica Neue Light"/>
-          <w:sz w:val="22"/>
-          <w:szCs w:val="22"/>
-        </w:rPr>
-        <w:t xml:space="preserve"> of the process which participants can follow easily. Methods can be </w:t>
-      </w:r>
-      <w:r>
-        <w:rPr>
-          <w:rFonts w:ascii="Helvetica Neue Light" w:hAnsi="Helvetica Neue Light"/>
-          <w:sz w:val="22"/>
-          <w:szCs w:val="22"/>
-        </w:rPr>
-        <w:t>broken down</w:t>
-      </w:r>
-      <w:r>
-        <w:rPr>
-          <w:rFonts w:ascii="Helvetica Neue Light" w:hAnsi="Helvetica Neue Light"/>
-          <w:sz w:val="22"/>
-          <w:szCs w:val="22"/>
-        </w:rPr>
-        <w:t xml:space="preserve"> into sub-sections, such as preparation, fieldwork (</w:t>
-      </w:r>
-      <w:proofErr w:type="gramStart"/>
-      <w:r>
-        <w:rPr>
-          <w:rFonts w:ascii="Helvetica Neue Light" w:hAnsi="Helvetica Neue Light"/>
-          <w:sz w:val="22"/>
-          <w:szCs w:val="22"/>
-        </w:rPr>
-        <w:t>i.e.</w:t>
-      </w:r>
-      <w:proofErr w:type="gramEnd"/>
-      <w:r>
-        <w:rPr>
-          <w:rFonts w:ascii="Helvetica Neue Light" w:hAnsi="Helvetica Neue Light"/>
-          <w:sz w:val="22"/>
-          <w:szCs w:val="22"/>
-        </w:rPr>
-        <w:t xml:space="preserve"> deployment</w:t>
-      </w:r>
-      <w:r>
-        <w:rPr>
-          <w:rFonts w:ascii="Helvetica Neue Light" w:hAnsi="Helvetica Neue Light"/>
-          <w:sz w:val="22"/>
-          <w:szCs w:val="22"/>
-        </w:rPr>
-        <w:t xml:space="preserve">, monitoring, </w:t>
-      </w:r>
-      <w:r>
-        <w:rPr>
-          <w:rFonts w:ascii="Helvetica Neue Light" w:hAnsi="Helvetica Neue Light"/>
-          <w:sz w:val="22"/>
-          <w:szCs w:val="22"/>
-        </w:rPr>
-        <w:t>retrieval), and post-processing of the samples.</w:t>
-      </w:r>
-      <w:r>
-        <w:rPr>
-          <w:rFonts w:ascii="Helvetica Neue Light" w:hAnsi="Helvetica Neue Light"/>
-          <w:sz w:val="22"/>
-          <w:szCs w:val="22"/>
-        </w:rPr>
-        <w:t xml:space="preserve"> Include any photos or tables that will be helpful or necessary to complete these steps.</w:t>
+    </w:p>
+    <w:p>
+      <w:pPr>
+        <w:spacing w:after="0" w:line="276" w:lineRule="auto"/>
+        <w:rPr>
+          <w:rFonts w:ascii="Helvetica Neue Light" w:hAnsi="Helvetica Neue Light"/>
+          <w:sz w:val="22"/>
+          <w:szCs w:val="22"/>
+        </w:rPr>
+      </w:pPr>
+      <w:r>
+        <w:rPr>
+          <w:rFonts w:ascii="Helvetica Neue Light" w:eastAsia="Arial" w:hAnsi="Helvetica Neue Light" w:cs="Arial"/>
+          <w:sz w:val="22"/>
+          <w:szCs w:val="22"/>
+          <w:u w:val="single"/>
+        </w:rPr>
+        <w:t>Fieldwork:</w:t>
+      </w:r>
+    </w:p>
+    <w:p>
+      <w:pPr>
+        <w:pStyle w:val="ListParagraph"/>
+        <w:numPr>
+          <w:ilvl w:val="0"/>
+          <w:numId w:val="15"/>
+        </w:numPr>
+        <w:tabs>
+          <w:tab w:val="left" w:pos="500"/>
+        </w:tabs>
+        <w:spacing w:after="0" w:line="276" w:lineRule="auto"/>
+        <w:rPr>
+          <w:rFonts w:ascii="Helvetica Neue Light" w:eastAsia="Arial" w:hAnsi="Helvetica Neue Light" w:cs="Arial"/>
+          <w:sz w:val="22"/>
+          <w:szCs w:val="22"/>
+        </w:rPr>
+      </w:pPr>
+      <w:r>
+        <w:rPr>
+          <w:rFonts w:ascii="Helvetica Neue Light" w:eastAsia="Arial" w:hAnsi="Helvetica Neue Light" w:cs="Arial"/>
+          <w:sz w:val="22"/>
+          <w:szCs w:val="22"/>
+        </w:rPr>
+        <w:t>Along each transect, haphazardly choose one representative quadrat while conducting the Oyster Reef Composition protocol to do an excavation. Once the percent cover is scored from the previous protocol, place a 0.25 x 0.25m quadrat inside the area of the larger quadrat used for percent cover. Within the smaller quadrat, excavate all oysters to the sediment level or where it is assumed no living oysters still remain. All material is placed into buckets and should be rinsed to remove sediment.</w:t>
+      </w:r>
+    </w:p>
+    <w:p>
+      <w:pPr>
+        <w:pStyle w:val="ListParagraph"/>
+        <w:numPr>
+          <w:ilvl w:val="0"/>
+          <w:numId w:val="15"/>
+        </w:numPr>
+        <w:tabs>
+          <w:tab w:val="left" w:pos="503"/>
+        </w:tabs>
+        <w:spacing w:after="0" w:line="276" w:lineRule="auto"/>
+        <w:rPr>
+          <w:rFonts w:ascii="Helvetica Neue Light" w:eastAsia="Arial" w:hAnsi="Helvetica Neue Light" w:cs="Arial"/>
+          <w:sz w:val="22"/>
+          <w:szCs w:val="22"/>
+        </w:rPr>
+      </w:pPr>
+      <w:r>
+        <w:rPr>
+          <w:rFonts w:ascii="Helvetica Neue Light" w:eastAsia="Arial" w:hAnsi="Helvetica Neue Light" w:cs="Arial"/>
+          <w:sz w:val="22"/>
+          <w:szCs w:val="22"/>
+        </w:rPr>
+        <w:t xml:space="preserve">From the bucket, randomly remove all material and measure with calipers (mm) the first 50 live oysters that are </w:t>
+      </w:r>
+      <w:r>
+        <w:rPr>
+          <w:rFonts w:ascii="Helvetica Neue Light" w:eastAsia="Arial" w:hAnsi="Helvetica Neue Light" w:cs="Arial"/>
+          <w:b/>
+          <w:bCs/>
+          <w:sz w:val="22"/>
+          <w:szCs w:val="22"/>
+        </w:rPr>
+        <w:t>above 15 mm in length</w:t>
+      </w:r>
+      <w:r>
+        <w:rPr>
+          <w:rFonts w:ascii="Helvetica Neue Light" w:eastAsia="Arial" w:hAnsi="Helvetica Neue Light" w:cs="Arial"/>
+          <w:sz w:val="22"/>
+          <w:szCs w:val="22"/>
+        </w:rPr>
+        <w:t xml:space="preserve"> and the first 25 box oysters encountered.  Young oysters should not be measured because this can lead to underestimates in the average size of oysters and many of these oysters will not survive as well.  Measurements are taken on the height of the oyster (umbo to distal edge of the shell). Count all the remaining live and box oysters above 15 mm to obtain an accurate density. For other bivalves and gastropods, count all and measure the first 25 individuals for each genus/species encountered.  </w:t>
+      </w:r>
+    </w:p>
+    <w:p>
+      <w:pPr>
+        <w:pStyle w:val="ListParagraph"/>
+        <w:numPr>
+          <w:ilvl w:val="0"/>
+          <w:numId w:val="15"/>
+        </w:numPr>
+        <w:tabs>
+          <w:tab w:val="left" w:pos="503"/>
+        </w:tabs>
+        <w:spacing w:after="0" w:line="276" w:lineRule="auto"/>
+        <w:rPr>
+          <w:rFonts w:ascii="Helvetica Neue Light" w:eastAsia="Arial" w:hAnsi="Helvetica Neue Light" w:cs="Arial"/>
+          <w:sz w:val="22"/>
+          <w:szCs w:val="22"/>
+        </w:rPr>
+      </w:pPr>
+      <w:r>
+        <w:rPr>
+          <w:rFonts w:ascii="Helvetica Neue Light" w:eastAsia="Arial" w:hAnsi="Helvetica Neue Light" w:cs="Arial"/>
+          <w:sz w:val="22"/>
+          <w:szCs w:val="22"/>
+        </w:rPr>
+        <w:t xml:space="preserve">For all other sessile invertebrates encountered including sponges, ascidians, barnacles, </w:t>
+      </w:r>
+      <w:proofErr w:type="spellStart"/>
+      <w:r>
+        <w:rPr>
+          <w:rFonts w:ascii="Helvetica Neue Light" w:eastAsia="Arial" w:hAnsi="Helvetica Neue Light" w:cs="Arial"/>
+          <w:sz w:val="22"/>
+          <w:szCs w:val="22"/>
+        </w:rPr>
+        <w:t>polychaetes</w:t>
+      </w:r>
+      <w:proofErr w:type="spellEnd"/>
+      <w:r>
+        <w:rPr>
+          <w:rFonts w:ascii="Helvetica Neue Light" w:eastAsia="Arial" w:hAnsi="Helvetica Neue Light" w:cs="Arial"/>
+          <w:sz w:val="22"/>
+          <w:szCs w:val="22"/>
+        </w:rPr>
+        <w:t xml:space="preserve">, etc., mark each as present within each replicate quadrat on the data sheet.   Counting these species can be impractical and misleading.  </w:t>
+      </w:r>
+    </w:p>
+    <w:p>
+      <w:pPr>
+        <w:pStyle w:val="ListParagraph"/>
+        <w:numPr>
+          <w:ilvl w:val="0"/>
+          <w:numId w:val="15"/>
+        </w:numPr>
+        <w:tabs>
+          <w:tab w:val="left" w:pos="500"/>
+        </w:tabs>
+        <w:spacing w:after="0" w:line="276" w:lineRule="auto"/>
+        <w:rPr>
+          <w:rFonts w:ascii="Helvetica Neue Light" w:eastAsia="Arial" w:hAnsi="Helvetica Neue Light" w:cs="Arial"/>
+          <w:sz w:val="22"/>
+          <w:szCs w:val="22"/>
+        </w:rPr>
+      </w:pPr>
+      <w:r>
+        <w:rPr>
+          <w:rFonts w:ascii="Helvetica Neue Light" w:eastAsia="Arial" w:hAnsi="Helvetica Neue Light" w:cs="Arial"/>
+          <w:sz w:val="22"/>
+          <w:szCs w:val="22"/>
+        </w:rPr>
+        <w:t>As material gets processed, it can be placed into another bucket. Once all the material has been processed, the bucket can be carefully placed back into the excavation pit.</w:t>
+      </w:r>
+    </w:p>
+    <w:p>
+      <w:pPr>
+        <w:pStyle w:val="ListParagraph"/>
+        <w:numPr>
+          <w:ilvl w:val="0"/>
+          <w:numId w:val="15"/>
+        </w:numPr>
+        <w:tabs>
+          <w:tab w:val="left" w:pos="500"/>
+        </w:tabs>
+        <w:spacing w:after="0" w:line="276" w:lineRule="auto"/>
+        <w:rPr>
+          <w:rFonts w:ascii="Helvetica Neue Light" w:eastAsia="Arial" w:hAnsi="Helvetica Neue Light" w:cs="Arial"/>
+          <w:sz w:val="22"/>
+          <w:szCs w:val="22"/>
+        </w:rPr>
+      </w:pPr>
+      <w:r>
+        <w:rPr>
+          <w:rFonts w:ascii="Helvetica Neue Light" w:eastAsia="Arial" w:hAnsi="Helvetica Neue Light" w:cs="Arial"/>
+          <w:sz w:val="22"/>
+          <w:szCs w:val="22"/>
+        </w:rPr>
+        <w:t>Repeat this once for each transect (n = 3 per reef)</w:t>
+      </w:r>
+    </w:p>
+    <w:p>
+      <w:pPr>
+        <w:spacing w:after="0" w:line="276" w:lineRule="auto"/>
+        <w:rPr>
+          <w:rFonts w:ascii="Helvetica Neue Light" w:hAnsi="Helvetica Neue Light"/>
+          <w:sz w:val="22"/>
+          <w:szCs w:val="22"/>
+        </w:rPr>
+      </w:pPr>
+    </w:p>
+    <w:p>
+      <w:pPr>
+        <w:spacing w:after="0" w:line="276" w:lineRule="auto"/>
+        <w:rPr>
+          <w:rFonts w:ascii="Helvetica Neue Light" w:hAnsi="Helvetica Neue Light"/>
+          <w:sz w:val="22"/>
+          <w:szCs w:val="22"/>
+        </w:rPr>
+      </w:pPr>
+      <w:r>
+        <w:rPr>
+          <w:rFonts w:ascii="Helvetica Neue Light" w:eastAsia="Arial" w:hAnsi="Helvetica Neue Light" w:cs="Arial"/>
+          <w:sz w:val="22"/>
+          <w:szCs w:val="22"/>
+          <w:u w:val="single"/>
+        </w:rPr>
+        <w:t>Alternative Methodology:</w:t>
+      </w:r>
+    </w:p>
+    <w:p>
+      <w:pPr>
+        <w:pStyle w:val="ListParagraph"/>
+        <w:numPr>
+          <w:ilvl w:val="0"/>
+          <w:numId w:val="16"/>
+        </w:numPr>
+        <w:tabs>
+          <w:tab w:val="left" w:pos="500"/>
+        </w:tabs>
+        <w:spacing w:after="0" w:line="276" w:lineRule="auto"/>
+        <w:rPr>
+          <w:rFonts w:ascii="Helvetica Neue Light" w:eastAsia="Arial" w:hAnsi="Helvetica Neue Light" w:cs="Arial"/>
+          <w:sz w:val="22"/>
+          <w:szCs w:val="22"/>
+        </w:rPr>
+      </w:pPr>
+      <w:r>
+        <w:rPr>
+          <w:rFonts w:ascii="Helvetica Neue Light" w:eastAsia="Arial" w:hAnsi="Helvetica Neue Light" w:cs="Arial"/>
+          <w:sz w:val="22"/>
+          <w:szCs w:val="22"/>
+        </w:rPr>
+        <w:t>Because oysters coalesce with one another, it could be di</w:t>
+      </w:r>
+      <w:r>
+        <w:rPr>
+          <w:rFonts w:ascii="Helvetica Neue Light" w:eastAsia="Arial" w:hAnsi="Helvetica Neue Light" w:cs="Cambria Math"/>
+          <w:sz w:val="22"/>
+          <w:szCs w:val="22"/>
+        </w:rPr>
+        <w:t>ﬃ</w:t>
+      </w:r>
+      <w:r>
+        <w:rPr>
+          <w:rFonts w:ascii="Helvetica Neue Light" w:eastAsia="Arial" w:hAnsi="Helvetica Neue Light" w:cs="Arial"/>
+          <w:sz w:val="22"/>
+          <w:szCs w:val="22"/>
+        </w:rPr>
+        <w:t>cult or too destructive to excavate a portion of the reef. It might be possible to at least count and measure oysters without removing them from the substrate to get some measurements of the number and size or oysters in a given area.</w:t>
       </w:r>
     </w:p>
     <w:p>
@@ -973,6 +1606,8 @@
         <w:spacing w:before="0" w:after="0" w:line="276" w:lineRule="auto"/>
         <w:rPr>
           <w:rFonts w:ascii="Helvetica Neue Light" w:hAnsi="Helvetica Neue Light"/>
+          <w:sz w:val="22"/>
+          <w:szCs w:val="22"/>
         </w:rPr>
       </w:pPr>
     </w:p>
@@ -989,6 +1624,7 @@
           <w:rFonts w:ascii="Helvetica Neue Light" w:hAnsi="Helvetica Neue Light"/>
           <w:noProof/>
         </w:rPr>
+        <w:lastRenderedPageBreak/>
         <w:pict w14:anchorId="378D3ABB">
           <v:shape id="_x0000_i1025" type="#_x0000_t75" alt="" style="width:467.85pt;height:1.5pt;mso-width-percent:0;mso-height-percent:0;mso-width-percent:0;mso-height-percent:0" o:hrpct="0" o:hralign="center" o:hr="t">
             <v:imagedata r:id="rId7" o:title="Default Line"/>
@@ -1029,11 +1665,15 @@
         <w:spacing w:before="0" w:after="0" w:line="276" w:lineRule="auto"/>
         <w:rPr>
           <w:rFonts w:ascii="Helvetica Neue Light" w:hAnsi="Helvetica Neue Light"/>
-        </w:rPr>
-      </w:pPr>
-      <w:r>
-        <w:rPr>
-          <w:rFonts w:ascii="Helvetica Neue Light" w:hAnsi="Helvetica Neue Light"/>
+          <w:sz w:val="22"/>
+          <w:szCs w:val="22"/>
+        </w:rPr>
+      </w:pPr>
+      <w:r>
+        <w:rPr>
+          <w:rFonts w:ascii="Helvetica Neue Light" w:hAnsi="Helvetica Neue Light"/>
+          <w:sz w:val="22"/>
+          <w:szCs w:val="22"/>
         </w:rPr>
         <w:t>Scan the completed field data sheets and save both paper and electronic versions locally. We do not require you to submit the scanned forms.</w:t>
       </w:r>
@@ -1048,13 +1688,16 @@
         <w:spacing w:before="0" w:after="0" w:line="276" w:lineRule="auto"/>
         <w:rPr>
           <w:rFonts w:ascii="Helvetica Neue Light" w:hAnsi="Helvetica Neue Light"/>
-        </w:rPr>
-      </w:pPr>
-      <w:r>
-        <w:rPr>
-          <w:rFonts w:ascii="Helvetica Neue Light" w:hAnsi="Helvetica Neue Light"/>
-        </w:rPr>
-        <w:lastRenderedPageBreak/>
+          <w:sz w:val="22"/>
+          <w:szCs w:val="22"/>
+        </w:rPr>
+      </w:pPr>
+      <w:r>
+        <w:rPr>
+          <w:rFonts w:ascii="Helvetica Neue Light" w:hAnsi="Helvetica Neue Light"/>
+          <w:sz w:val="22"/>
+          <w:szCs w:val="22"/>
+        </w:rPr>
         <w:t>Enter data into the provided data entry template. Each template is an Excel spreadsheet. Please provide as much protocol and sample metadata as possible, such as the protocol version and contact information. Use the “notes” columns to provide additional information or context if a relevant column doesn’t already exist, rather than renaming or creating columns.</w:t>
       </w:r>
     </w:p>
@@ -1068,11 +1711,15 @@
         <w:spacing w:before="0" w:after="0" w:line="276" w:lineRule="auto"/>
         <w:rPr>
           <w:rFonts w:ascii="Helvetica Neue Light" w:hAnsi="Helvetica Neue Light"/>
-        </w:rPr>
-      </w:pPr>
-      <w:r>
-        <w:rPr>
-          <w:rFonts w:ascii="Helvetica Neue Light" w:hAnsi="Helvetica Neue Light"/>
+          <w:sz w:val="22"/>
+          <w:szCs w:val="22"/>
+        </w:rPr>
+      </w:pPr>
+      <w:r>
+        <w:rPr>
+          <w:rFonts w:ascii="Helvetica Neue Light" w:hAnsi="Helvetica Neue Light"/>
+          <w:sz w:val="22"/>
+          <w:szCs w:val="22"/>
         </w:rPr>
         <w:t xml:space="preserve">Use our online submission portal to upload the Excel Spreadsheet: </w:t>
       </w:r>
@@ -1081,6 +1728,8 @@
           <w:rPr>
             <w:rStyle w:val="Hyperlink"/>
             <w:rFonts w:ascii="Helvetica Neue Light" w:hAnsi="Helvetica Neue Light"/>
+            <w:sz w:val="22"/>
+            <w:szCs w:val="22"/>
           </w:rPr>
           <w:t>https://marinegeo.github.io/data-submission</w:t>
         </w:r>
@@ -1096,11 +1745,15 @@
         <w:spacing w:before="0" w:after="0" w:line="276" w:lineRule="auto"/>
         <w:rPr>
           <w:rFonts w:ascii="Helvetica Neue Light" w:hAnsi="Helvetica Neue Light"/>
-        </w:rPr>
-      </w:pPr>
-      <w:r>
-        <w:rPr>
-          <w:rFonts w:ascii="Helvetica Neue Light" w:hAnsi="Helvetica Neue Light"/>
+          <w:sz w:val="22"/>
+          <w:szCs w:val="22"/>
+        </w:rPr>
+      </w:pPr>
+      <w:r>
+        <w:rPr>
+          <w:rFonts w:ascii="Helvetica Neue Light" w:hAnsi="Helvetica Neue Light"/>
+          <w:sz w:val="22"/>
+          <w:szCs w:val="22"/>
         </w:rPr>
         <w:t xml:space="preserve">Contact us if you have any questions: </w:t>
       </w:r>
@@ -1109,6 +1762,8 @@
           <w:rPr>
             <w:rStyle w:val="Hyperlink"/>
             <w:rFonts w:ascii="Helvetica Neue Light" w:hAnsi="Helvetica Neue Light"/>
+            <w:sz w:val="22"/>
+            <w:szCs w:val="22"/>
           </w:rPr>
           <w:t>marinegeo@si.edu</w:t>
         </w:r>
@@ -1166,6 +1821,11 @@
         <w:docPartUnique/>
       </w:docPartObj>
     </w:sdtPr>
+    <w:sdtEndPr>
+      <w:rPr>
+        <w:rStyle w:val="PageNumber"/>
+      </w:rPr>
+    </w:sdtEndPr>
     <w:sdtContent>
       <w:p>
         <w:pPr>
@@ -1218,6 +1878,11 @@
         <w:docPartUnique/>
       </w:docPartObj>
     </w:sdtPr>
+    <w:sdtEndPr>
+      <w:rPr>
+        <w:rStyle w:val="PageNumber"/>
+      </w:rPr>
+    </w:sdtEndPr>
     <w:sdtContent>
       <w:p>
         <w:pPr>
@@ -1353,7 +2018,7 @@
         <w:sz w:val="22"/>
         <w:szCs w:val="22"/>
       </w:rPr>
-      <w:t>Name of Protocol</w:t>
+      <w:t>Oyster Density and Size Frequency</w:t>
     </w:r>
   </w:p>
 </w:hdr>
@@ -1665,6 +2330,221 @@
     </w:lvl>
   </w:abstractNum>
   <w:abstractNum w:abstractNumId="3" w15:restartNumberingAfterBreak="0">
+    <w:nsid w:val="238E1F29"/>
+    <w:multiLevelType w:val="hybridMultilevel"/>
+    <w:tmpl w:val="4E56BC0C"/>
+    <w:lvl w:ilvl="0" w:tplc="89D67C78">
+      <w:start w:val="1"/>
+      <w:numFmt w:val="decimal"/>
+      <w:lvlText w:val="%1."/>
+      <w:lvlJc w:val="left"/>
+    </w:lvl>
+    <w:lvl w:ilvl="1" w:tplc="96DC1282">
+      <w:numFmt w:val="decimal"/>
+      <w:lvlText w:val=""/>
+      <w:lvlJc w:val="left"/>
+    </w:lvl>
+    <w:lvl w:ilvl="2" w:tplc="8034CA64">
+      <w:numFmt w:val="decimal"/>
+      <w:lvlText w:val=""/>
+      <w:lvlJc w:val="left"/>
+    </w:lvl>
+    <w:lvl w:ilvl="3" w:tplc="17C4FE4A">
+      <w:numFmt w:val="decimal"/>
+      <w:lvlText w:val=""/>
+      <w:lvlJc w:val="left"/>
+    </w:lvl>
+    <w:lvl w:ilvl="4" w:tplc="03728CD0">
+      <w:numFmt w:val="decimal"/>
+      <w:lvlText w:val=""/>
+      <w:lvlJc w:val="left"/>
+    </w:lvl>
+    <w:lvl w:ilvl="5" w:tplc="6A7EC546">
+      <w:numFmt w:val="decimal"/>
+      <w:lvlText w:val=""/>
+      <w:lvlJc w:val="left"/>
+    </w:lvl>
+    <w:lvl w:ilvl="6" w:tplc="982C3BF6">
+      <w:numFmt w:val="decimal"/>
+      <w:lvlText w:val=""/>
+      <w:lvlJc w:val="left"/>
+    </w:lvl>
+    <w:lvl w:ilvl="7" w:tplc="C720AB0E">
+      <w:numFmt w:val="decimal"/>
+      <w:lvlText w:val=""/>
+      <w:lvlJc w:val="left"/>
+    </w:lvl>
+    <w:lvl w:ilvl="8" w:tplc="C9C89468">
+      <w:numFmt w:val="decimal"/>
+      <w:lvlText w:val=""/>
+      <w:lvlJc w:val="left"/>
+    </w:lvl>
+  </w:abstractNum>
+  <w:abstractNum w:abstractNumId="4" w15:restartNumberingAfterBreak="0">
+    <w:nsid w:val="24A5183C"/>
+    <w:multiLevelType w:val="hybridMultilevel"/>
+    <w:tmpl w:val="C55A86CC"/>
+    <w:lvl w:ilvl="0" w:tplc="04090001">
+      <w:start w:val="1"/>
+      <w:numFmt w:val="bullet"/>
+      <w:lvlText w:val=""/>
+      <w:lvlJc w:val="left"/>
+      <w:pPr>
+        <w:ind w:left="360" w:hanging="360"/>
+      </w:pPr>
+      <w:rPr>
+        <w:rFonts w:ascii="Symbol" w:hAnsi="Symbol" w:hint="default"/>
+      </w:rPr>
+    </w:lvl>
+    <w:lvl w:ilvl="1" w:tplc="04090003" w:tentative="1">
+      <w:start w:val="1"/>
+      <w:numFmt w:val="bullet"/>
+      <w:lvlText w:val="o"/>
+      <w:lvlJc w:val="left"/>
+      <w:pPr>
+        <w:ind w:left="1080" w:hanging="360"/>
+      </w:pPr>
+      <w:rPr>
+        <w:rFonts w:ascii="Courier New" w:hAnsi="Courier New" w:cs="Courier New" w:hint="default"/>
+      </w:rPr>
+    </w:lvl>
+    <w:lvl w:ilvl="2" w:tplc="04090005" w:tentative="1">
+      <w:start w:val="1"/>
+      <w:numFmt w:val="bullet"/>
+      <w:lvlText w:val=""/>
+      <w:lvlJc w:val="left"/>
+      <w:pPr>
+        <w:ind w:left="1800" w:hanging="360"/>
+      </w:pPr>
+      <w:rPr>
+        <w:rFonts w:ascii="Wingdings" w:hAnsi="Wingdings" w:hint="default"/>
+      </w:rPr>
+    </w:lvl>
+    <w:lvl w:ilvl="3" w:tplc="04090001" w:tentative="1">
+      <w:start w:val="1"/>
+      <w:numFmt w:val="bullet"/>
+      <w:lvlText w:val=""/>
+      <w:lvlJc w:val="left"/>
+      <w:pPr>
+        <w:ind w:left="2520" w:hanging="360"/>
+      </w:pPr>
+      <w:rPr>
+        <w:rFonts w:ascii="Symbol" w:hAnsi="Symbol" w:hint="default"/>
+      </w:rPr>
+    </w:lvl>
+    <w:lvl w:ilvl="4" w:tplc="04090003" w:tentative="1">
+      <w:start w:val="1"/>
+      <w:numFmt w:val="bullet"/>
+      <w:lvlText w:val="o"/>
+      <w:lvlJc w:val="left"/>
+      <w:pPr>
+        <w:ind w:left="3240" w:hanging="360"/>
+      </w:pPr>
+      <w:rPr>
+        <w:rFonts w:ascii="Courier New" w:hAnsi="Courier New" w:cs="Courier New" w:hint="default"/>
+      </w:rPr>
+    </w:lvl>
+    <w:lvl w:ilvl="5" w:tplc="04090005" w:tentative="1">
+      <w:start w:val="1"/>
+      <w:numFmt w:val="bullet"/>
+      <w:lvlText w:val=""/>
+      <w:lvlJc w:val="left"/>
+      <w:pPr>
+        <w:ind w:left="3960" w:hanging="360"/>
+      </w:pPr>
+      <w:rPr>
+        <w:rFonts w:ascii="Wingdings" w:hAnsi="Wingdings" w:hint="default"/>
+      </w:rPr>
+    </w:lvl>
+    <w:lvl w:ilvl="6" w:tplc="04090001" w:tentative="1">
+      <w:start w:val="1"/>
+      <w:numFmt w:val="bullet"/>
+      <w:lvlText w:val=""/>
+      <w:lvlJc w:val="left"/>
+      <w:pPr>
+        <w:ind w:left="4680" w:hanging="360"/>
+      </w:pPr>
+      <w:rPr>
+        <w:rFonts w:ascii="Symbol" w:hAnsi="Symbol" w:hint="default"/>
+      </w:rPr>
+    </w:lvl>
+    <w:lvl w:ilvl="7" w:tplc="04090003" w:tentative="1">
+      <w:start w:val="1"/>
+      <w:numFmt w:val="bullet"/>
+      <w:lvlText w:val="o"/>
+      <w:lvlJc w:val="left"/>
+      <w:pPr>
+        <w:ind w:left="5400" w:hanging="360"/>
+      </w:pPr>
+      <w:rPr>
+        <w:rFonts w:ascii="Courier New" w:hAnsi="Courier New" w:cs="Courier New" w:hint="default"/>
+      </w:rPr>
+    </w:lvl>
+    <w:lvl w:ilvl="8" w:tplc="04090005" w:tentative="1">
+      <w:start w:val="1"/>
+      <w:numFmt w:val="bullet"/>
+      <w:lvlText w:val=""/>
+      <w:lvlJc w:val="left"/>
+      <w:pPr>
+        <w:ind w:left="6120" w:hanging="360"/>
+      </w:pPr>
+      <w:rPr>
+        <w:rFonts w:ascii="Wingdings" w:hAnsi="Wingdings" w:hint="default"/>
+      </w:rPr>
+    </w:lvl>
+  </w:abstractNum>
+  <w:abstractNum w:abstractNumId="5" w15:restartNumberingAfterBreak="0">
+    <w:nsid w:val="2AE8944A"/>
+    <w:multiLevelType w:val="hybridMultilevel"/>
+    <w:tmpl w:val="419C47A0"/>
+    <w:lvl w:ilvl="0" w:tplc="575833D2">
+      <w:start w:val="1"/>
+      <w:numFmt w:val="bullet"/>
+      <w:lvlText w:val="•"/>
+      <w:lvlJc w:val="left"/>
+    </w:lvl>
+    <w:lvl w:ilvl="1" w:tplc="495E08B4">
+      <w:numFmt w:val="decimal"/>
+      <w:lvlText w:val=""/>
+      <w:lvlJc w:val="left"/>
+    </w:lvl>
+    <w:lvl w:ilvl="2" w:tplc="50AC399A">
+      <w:numFmt w:val="decimal"/>
+      <w:lvlText w:val=""/>
+      <w:lvlJc w:val="left"/>
+    </w:lvl>
+    <w:lvl w:ilvl="3" w:tplc="288268E6">
+      <w:numFmt w:val="decimal"/>
+      <w:lvlText w:val=""/>
+      <w:lvlJc w:val="left"/>
+    </w:lvl>
+    <w:lvl w:ilvl="4" w:tplc="BD6C7122">
+      <w:numFmt w:val="decimal"/>
+      <w:lvlText w:val=""/>
+      <w:lvlJc w:val="left"/>
+    </w:lvl>
+    <w:lvl w:ilvl="5" w:tplc="C6A648A8">
+      <w:numFmt w:val="decimal"/>
+      <w:lvlText w:val=""/>
+      <w:lvlJc w:val="left"/>
+    </w:lvl>
+    <w:lvl w:ilvl="6" w:tplc="AD54EC74">
+      <w:numFmt w:val="decimal"/>
+      <w:lvlText w:val=""/>
+      <w:lvlJc w:val="left"/>
+    </w:lvl>
+    <w:lvl w:ilvl="7" w:tplc="E13AEE54">
+      <w:numFmt w:val="decimal"/>
+      <w:lvlText w:val=""/>
+      <w:lvlJc w:val="left"/>
+    </w:lvl>
+    <w:lvl w:ilvl="8" w:tplc="D31A0C9A">
+      <w:numFmt w:val="decimal"/>
+      <w:lvlText w:val=""/>
+      <w:lvlJc w:val="left"/>
+    </w:lvl>
+  </w:abstractNum>
+  <w:abstractNum w:abstractNumId="6" w15:restartNumberingAfterBreak="0">
     <w:nsid w:val="2C1AE401"/>
     <w:multiLevelType w:val="multilevel"/>
     <w:tmpl w:val="3A88BBB6"/>
@@ -1768,7 +2648,706 @@
       </w:pPr>
     </w:lvl>
   </w:abstractNum>
-  <w:abstractNum w:abstractNumId="4" w15:restartNumberingAfterBreak="0">
+  <w:abstractNum w:abstractNumId="7" w15:restartNumberingAfterBreak="0">
+    <w:nsid w:val="2F092A76"/>
+    <w:multiLevelType w:val="hybridMultilevel"/>
+    <w:tmpl w:val="396C6B26"/>
+    <w:lvl w:ilvl="0" w:tplc="04090001">
+      <w:start w:val="1"/>
+      <w:numFmt w:val="bullet"/>
+      <w:lvlText w:val=""/>
+      <w:lvlJc w:val="left"/>
+      <w:pPr>
+        <w:ind w:left="360" w:hanging="360"/>
+      </w:pPr>
+      <w:rPr>
+        <w:rFonts w:ascii="Symbol" w:hAnsi="Symbol" w:hint="default"/>
+      </w:rPr>
+    </w:lvl>
+    <w:lvl w:ilvl="1" w:tplc="04090003" w:tentative="1">
+      <w:start w:val="1"/>
+      <w:numFmt w:val="bullet"/>
+      <w:lvlText w:val="o"/>
+      <w:lvlJc w:val="left"/>
+      <w:pPr>
+        <w:ind w:left="1080" w:hanging="360"/>
+      </w:pPr>
+      <w:rPr>
+        <w:rFonts w:ascii="Courier New" w:hAnsi="Courier New" w:cs="Courier New" w:hint="default"/>
+      </w:rPr>
+    </w:lvl>
+    <w:lvl w:ilvl="2" w:tplc="04090005" w:tentative="1">
+      <w:start w:val="1"/>
+      <w:numFmt w:val="bullet"/>
+      <w:lvlText w:val=""/>
+      <w:lvlJc w:val="left"/>
+      <w:pPr>
+        <w:ind w:left="1800" w:hanging="360"/>
+      </w:pPr>
+      <w:rPr>
+        <w:rFonts w:ascii="Wingdings" w:hAnsi="Wingdings" w:hint="default"/>
+      </w:rPr>
+    </w:lvl>
+    <w:lvl w:ilvl="3" w:tplc="04090001" w:tentative="1">
+      <w:start w:val="1"/>
+      <w:numFmt w:val="bullet"/>
+      <w:lvlText w:val=""/>
+      <w:lvlJc w:val="left"/>
+      <w:pPr>
+        <w:ind w:left="2520" w:hanging="360"/>
+      </w:pPr>
+      <w:rPr>
+        <w:rFonts w:ascii="Symbol" w:hAnsi="Symbol" w:hint="default"/>
+      </w:rPr>
+    </w:lvl>
+    <w:lvl w:ilvl="4" w:tplc="04090003" w:tentative="1">
+      <w:start w:val="1"/>
+      <w:numFmt w:val="bullet"/>
+      <w:lvlText w:val="o"/>
+      <w:lvlJc w:val="left"/>
+      <w:pPr>
+        <w:ind w:left="3240" w:hanging="360"/>
+      </w:pPr>
+      <w:rPr>
+        <w:rFonts w:ascii="Courier New" w:hAnsi="Courier New" w:cs="Courier New" w:hint="default"/>
+      </w:rPr>
+    </w:lvl>
+    <w:lvl w:ilvl="5" w:tplc="04090005" w:tentative="1">
+      <w:start w:val="1"/>
+      <w:numFmt w:val="bullet"/>
+      <w:lvlText w:val=""/>
+      <w:lvlJc w:val="left"/>
+      <w:pPr>
+        <w:ind w:left="3960" w:hanging="360"/>
+      </w:pPr>
+      <w:rPr>
+        <w:rFonts w:ascii="Wingdings" w:hAnsi="Wingdings" w:hint="default"/>
+      </w:rPr>
+    </w:lvl>
+    <w:lvl w:ilvl="6" w:tplc="04090001" w:tentative="1">
+      <w:start w:val="1"/>
+      <w:numFmt w:val="bullet"/>
+      <w:lvlText w:val=""/>
+      <w:lvlJc w:val="left"/>
+      <w:pPr>
+        <w:ind w:left="4680" w:hanging="360"/>
+      </w:pPr>
+      <w:rPr>
+        <w:rFonts w:ascii="Symbol" w:hAnsi="Symbol" w:hint="default"/>
+      </w:rPr>
+    </w:lvl>
+    <w:lvl w:ilvl="7" w:tplc="04090003" w:tentative="1">
+      <w:start w:val="1"/>
+      <w:numFmt w:val="bullet"/>
+      <w:lvlText w:val="o"/>
+      <w:lvlJc w:val="left"/>
+      <w:pPr>
+        <w:ind w:left="5400" w:hanging="360"/>
+      </w:pPr>
+      <w:rPr>
+        <w:rFonts w:ascii="Courier New" w:hAnsi="Courier New" w:cs="Courier New" w:hint="default"/>
+      </w:rPr>
+    </w:lvl>
+    <w:lvl w:ilvl="8" w:tplc="04090005" w:tentative="1">
+      <w:start w:val="1"/>
+      <w:numFmt w:val="bullet"/>
+      <w:lvlText w:val=""/>
+      <w:lvlJc w:val="left"/>
+      <w:pPr>
+        <w:ind w:left="6120" w:hanging="360"/>
+      </w:pPr>
+      <w:rPr>
+        <w:rFonts w:ascii="Wingdings" w:hAnsi="Wingdings" w:hint="default"/>
+      </w:rPr>
+    </w:lvl>
+  </w:abstractNum>
+  <w:abstractNum w:abstractNumId="8" w15:restartNumberingAfterBreak="0">
+    <w:nsid w:val="3D1B58BA"/>
+    <w:multiLevelType w:val="hybridMultilevel"/>
+    <w:tmpl w:val="35D2163E"/>
+    <w:lvl w:ilvl="0" w:tplc="AB1CBFD6">
+      <w:start w:val="1"/>
+      <w:numFmt w:val="decimal"/>
+      <w:lvlText w:val="%1."/>
+      <w:lvlJc w:val="left"/>
+    </w:lvl>
+    <w:lvl w:ilvl="1" w:tplc="2946D6DE">
+      <w:numFmt w:val="decimal"/>
+      <w:lvlText w:val=""/>
+      <w:lvlJc w:val="left"/>
+    </w:lvl>
+    <w:lvl w:ilvl="2" w:tplc="9CBC4008">
+      <w:numFmt w:val="decimal"/>
+      <w:lvlText w:val=""/>
+      <w:lvlJc w:val="left"/>
+    </w:lvl>
+    <w:lvl w:ilvl="3" w:tplc="E8F81592">
+      <w:numFmt w:val="decimal"/>
+      <w:lvlText w:val=""/>
+      <w:lvlJc w:val="left"/>
+    </w:lvl>
+    <w:lvl w:ilvl="4" w:tplc="E29E4828">
+      <w:numFmt w:val="decimal"/>
+      <w:lvlText w:val=""/>
+      <w:lvlJc w:val="left"/>
+    </w:lvl>
+    <w:lvl w:ilvl="5" w:tplc="7EEA3B8E">
+      <w:numFmt w:val="decimal"/>
+      <w:lvlText w:val=""/>
+      <w:lvlJc w:val="left"/>
+    </w:lvl>
+    <w:lvl w:ilvl="6" w:tplc="0B6A64AA">
+      <w:numFmt w:val="decimal"/>
+      <w:lvlText w:val=""/>
+      <w:lvlJc w:val="left"/>
+    </w:lvl>
+    <w:lvl w:ilvl="7" w:tplc="407408CC">
+      <w:numFmt w:val="decimal"/>
+      <w:lvlText w:val=""/>
+      <w:lvlJc w:val="left"/>
+    </w:lvl>
+    <w:lvl w:ilvl="8" w:tplc="E5FA2824">
+      <w:numFmt w:val="decimal"/>
+      <w:lvlText w:val=""/>
+      <w:lvlJc w:val="left"/>
+    </w:lvl>
+  </w:abstractNum>
+  <w:abstractNum w:abstractNumId="9" w15:restartNumberingAfterBreak="0">
+    <w:nsid w:val="46E87CCD"/>
+    <w:multiLevelType w:val="hybridMultilevel"/>
+    <w:tmpl w:val="F8F2E558"/>
+    <w:lvl w:ilvl="0" w:tplc="21680EAE">
+      <w:start w:val="1"/>
+      <w:numFmt w:val="decimal"/>
+      <w:lvlText w:val="%1."/>
+      <w:lvlJc w:val="left"/>
+    </w:lvl>
+    <w:lvl w:ilvl="1" w:tplc="A00C9E4E">
+      <w:numFmt w:val="decimal"/>
+      <w:lvlText w:val=""/>
+      <w:lvlJc w:val="left"/>
+    </w:lvl>
+    <w:lvl w:ilvl="2" w:tplc="B45CB3DC">
+      <w:numFmt w:val="decimal"/>
+      <w:lvlText w:val=""/>
+      <w:lvlJc w:val="left"/>
+    </w:lvl>
+    <w:lvl w:ilvl="3" w:tplc="A7645A7E">
+      <w:numFmt w:val="decimal"/>
+      <w:lvlText w:val=""/>
+      <w:lvlJc w:val="left"/>
+    </w:lvl>
+    <w:lvl w:ilvl="4" w:tplc="F64A2814">
+      <w:numFmt w:val="decimal"/>
+      <w:lvlText w:val=""/>
+      <w:lvlJc w:val="left"/>
+    </w:lvl>
+    <w:lvl w:ilvl="5" w:tplc="01ACA1A8">
+      <w:numFmt w:val="decimal"/>
+      <w:lvlText w:val=""/>
+      <w:lvlJc w:val="left"/>
+    </w:lvl>
+    <w:lvl w:ilvl="6" w:tplc="5BFC607A">
+      <w:numFmt w:val="decimal"/>
+      <w:lvlText w:val=""/>
+      <w:lvlJc w:val="left"/>
+    </w:lvl>
+    <w:lvl w:ilvl="7" w:tplc="BCA21DA8">
+      <w:numFmt w:val="decimal"/>
+      <w:lvlText w:val=""/>
+      <w:lvlJc w:val="left"/>
+    </w:lvl>
+    <w:lvl w:ilvl="8" w:tplc="29E0F7DC">
+      <w:numFmt w:val="decimal"/>
+      <w:lvlText w:val=""/>
+      <w:lvlJc w:val="left"/>
+    </w:lvl>
+  </w:abstractNum>
+  <w:abstractNum w:abstractNumId="10" w15:restartNumberingAfterBreak="0">
+    <w:nsid w:val="46FA1D2C"/>
+    <w:multiLevelType w:val="hybridMultilevel"/>
+    <w:tmpl w:val="8BF837D8"/>
+    <w:lvl w:ilvl="0" w:tplc="AE081E46">
+      <w:start w:val="1"/>
+      <w:numFmt w:val="bullet"/>
+      <w:lvlText w:val=""/>
+      <w:lvlJc w:val="left"/>
+      <w:pPr>
+        <w:ind w:left="360" w:hanging="360"/>
+      </w:pPr>
+      <w:rPr>
+        <w:rFonts w:ascii="Wingdings" w:hAnsi="Wingdings" w:hint="default"/>
+      </w:rPr>
+    </w:lvl>
+    <w:lvl w:ilvl="1" w:tplc="04090003" w:tentative="1">
+      <w:start w:val="1"/>
+      <w:numFmt w:val="bullet"/>
+      <w:lvlText w:val="o"/>
+      <w:lvlJc w:val="left"/>
+      <w:pPr>
+        <w:ind w:left="1080" w:hanging="360"/>
+      </w:pPr>
+      <w:rPr>
+        <w:rFonts w:ascii="Courier New" w:hAnsi="Courier New" w:hint="default"/>
+      </w:rPr>
+    </w:lvl>
+    <w:lvl w:ilvl="2" w:tplc="04090005" w:tentative="1">
+      <w:start w:val="1"/>
+      <w:numFmt w:val="bullet"/>
+      <w:lvlText w:val=""/>
+      <w:lvlJc w:val="left"/>
+      <w:pPr>
+        <w:ind w:left="1800" w:hanging="360"/>
+      </w:pPr>
+      <w:rPr>
+        <w:rFonts w:ascii="Wingdings" w:hAnsi="Wingdings" w:hint="default"/>
+      </w:rPr>
+    </w:lvl>
+    <w:lvl w:ilvl="3" w:tplc="04090001" w:tentative="1">
+      <w:start w:val="1"/>
+      <w:numFmt w:val="bullet"/>
+      <w:lvlText w:val=""/>
+      <w:lvlJc w:val="left"/>
+      <w:pPr>
+        <w:ind w:left="2520" w:hanging="360"/>
+      </w:pPr>
+      <w:rPr>
+        <w:rFonts w:ascii="Symbol" w:hAnsi="Symbol" w:hint="default"/>
+      </w:rPr>
+    </w:lvl>
+    <w:lvl w:ilvl="4" w:tplc="04090003" w:tentative="1">
+      <w:start w:val="1"/>
+      <w:numFmt w:val="bullet"/>
+      <w:lvlText w:val="o"/>
+      <w:lvlJc w:val="left"/>
+      <w:pPr>
+        <w:ind w:left="3240" w:hanging="360"/>
+      </w:pPr>
+      <w:rPr>
+        <w:rFonts w:ascii="Courier New" w:hAnsi="Courier New" w:hint="default"/>
+      </w:rPr>
+    </w:lvl>
+    <w:lvl w:ilvl="5" w:tplc="04090005" w:tentative="1">
+      <w:start w:val="1"/>
+      <w:numFmt w:val="bullet"/>
+      <w:lvlText w:val=""/>
+      <w:lvlJc w:val="left"/>
+      <w:pPr>
+        <w:ind w:left="3960" w:hanging="360"/>
+      </w:pPr>
+      <w:rPr>
+        <w:rFonts w:ascii="Wingdings" w:hAnsi="Wingdings" w:hint="default"/>
+      </w:rPr>
+    </w:lvl>
+    <w:lvl w:ilvl="6" w:tplc="04090001" w:tentative="1">
+      <w:start w:val="1"/>
+      <w:numFmt w:val="bullet"/>
+      <w:lvlText w:val=""/>
+      <w:lvlJc w:val="left"/>
+      <w:pPr>
+        <w:ind w:left="4680" w:hanging="360"/>
+      </w:pPr>
+      <w:rPr>
+        <w:rFonts w:ascii="Symbol" w:hAnsi="Symbol" w:hint="default"/>
+      </w:rPr>
+    </w:lvl>
+    <w:lvl w:ilvl="7" w:tplc="04090003" w:tentative="1">
+      <w:start w:val="1"/>
+      <w:numFmt w:val="bullet"/>
+      <w:lvlText w:val="o"/>
+      <w:lvlJc w:val="left"/>
+      <w:pPr>
+        <w:ind w:left="5400" w:hanging="360"/>
+      </w:pPr>
+      <w:rPr>
+        <w:rFonts w:ascii="Courier New" w:hAnsi="Courier New" w:hint="default"/>
+      </w:rPr>
+    </w:lvl>
+    <w:lvl w:ilvl="8" w:tplc="04090005" w:tentative="1">
+      <w:start w:val="1"/>
+      <w:numFmt w:val="bullet"/>
+      <w:lvlText w:val=""/>
+      <w:lvlJc w:val="left"/>
+      <w:pPr>
+        <w:ind w:left="6120" w:hanging="360"/>
+      </w:pPr>
+      <w:rPr>
+        <w:rFonts w:ascii="Wingdings" w:hAnsi="Wingdings" w:hint="default"/>
+      </w:rPr>
+    </w:lvl>
+  </w:abstractNum>
+  <w:abstractNum w:abstractNumId="11" w15:restartNumberingAfterBreak="0">
+    <w:nsid w:val="4E2A6E70"/>
+    <w:multiLevelType w:val="hybridMultilevel"/>
+    <w:tmpl w:val="2B00E672"/>
+    <w:lvl w:ilvl="0" w:tplc="0409000F">
+      <w:start w:val="1"/>
+      <w:numFmt w:val="decimal"/>
+      <w:lvlText w:val="%1."/>
+      <w:lvlJc w:val="left"/>
+      <w:pPr>
+        <w:ind w:left="360" w:hanging="360"/>
+      </w:pPr>
+    </w:lvl>
+    <w:lvl w:ilvl="1" w:tplc="04090019" w:tentative="1">
+      <w:start w:val="1"/>
+      <w:numFmt w:val="lowerLetter"/>
+      <w:lvlText w:val="%2."/>
+      <w:lvlJc w:val="left"/>
+      <w:pPr>
+        <w:ind w:left="1080" w:hanging="360"/>
+      </w:pPr>
+    </w:lvl>
+    <w:lvl w:ilvl="2" w:tplc="0409001B" w:tentative="1">
+      <w:start w:val="1"/>
+      <w:numFmt w:val="lowerRoman"/>
+      <w:lvlText w:val="%3."/>
+      <w:lvlJc w:val="right"/>
+      <w:pPr>
+        <w:ind w:left="1800" w:hanging="180"/>
+      </w:pPr>
+    </w:lvl>
+    <w:lvl w:ilvl="3" w:tplc="0409000F" w:tentative="1">
+      <w:start w:val="1"/>
+      <w:numFmt w:val="decimal"/>
+      <w:lvlText w:val="%4."/>
+      <w:lvlJc w:val="left"/>
+      <w:pPr>
+        <w:ind w:left="2520" w:hanging="360"/>
+      </w:pPr>
+    </w:lvl>
+    <w:lvl w:ilvl="4" w:tplc="04090019" w:tentative="1">
+      <w:start w:val="1"/>
+      <w:numFmt w:val="lowerLetter"/>
+      <w:lvlText w:val="%5."/>
+      <w:lvlJc w:val="left"/>
+      <w:pPr>
+        <w:ind w:left="3240" w:hanging="360"/>
+      </w:pPr>
+    </w:lvl>
+    <w:lvl w:ilvl="5" w:tplc="0409001B" w:tentative="1">
+      <w:start w:val="1"/>
+      <w:numFmt w:val="lowerRoman"/>
+      <w:lvlText w:val="%6."/>
+      <w:lvlJc w:val="right"/>
+      <w:pPr>
+        <w:ind w:left="3960" w:hanging="180"/>
+      </w:pPr>
+    </w:lvl>
+    <w:lvl w:ilvl="6" w:tplc="0409000F" w:tentative="1">
+      <w:start w:val="1"/>
+      <w:numFmt w:val="decimal"/>
+      <w:lvlText w:val="%7."/>
+      <w:lvlJc w:val="left"/>
+      <w:pPr>
+        <w:ind w:left="4680" w:hanging="360"/>
+      </w:pPr>
+    </w:lvl>
+    <w:lvl w:ilvl="7" w:tplc="04090019" w:tentative="1">
+      <w:start w:val="1"/>
+      <w:numFmt w:val="lowerLetter"/>
+      <w:lvlText w:val="%8."/>
+      <w:lvlJc w:val="left"/>
+      <w:pPr>
+        <w:ind w:left="5400" w:hanging="360"/>
+      </w:pPr>
+    </w:lvl>
+    <w:lvl w:ilvl="8" w:tplc="0409001B" w:tentative="1">
+      <w:start w:val="1"/>
+      <w:numFmt w:val="lowerRoman"/>
+      <w:lvlText w:val="%9."/>
+      <w:lvlJc w:val="right"/>
+      <w:pPr>
+        <w:ind w:left="6120" w:hanging="180"/>
+      </w:pPr>
+    </w:lvl>
+  </w:abstractNum>
+  <w:abstractNum w:abstractNumId="12" w15:restartNumberingAfterBreak="0">
+    <w:nsid w:val="58673783"/>
+    <w:multiLevelType w:val="hybridMultilevel"/>
+    <w:tmpl w:val="990E3B14"/>
+    <w:lvl w:ilvl="0" w:tplc="DEE0E75A">
+      <w:start w:val="1"/>
+      <w:numFmt w:val="bullet"/>
+      <w:lvlText w:val="o"/>
+      <w:lvlJc w:val="left"/>
+      <w:pPr>
+        <w:ind w:left="720" w:hanging="360"/>
+      </w:pPr>
+      <w:rPr>
+        <w:rFonts w:ascii="Wingdings" w:hAnsi="Wingdings" w:hint="default"/>
+      </w:rPr>
+    </w:lvl>
+    <w:lvl w:ilvl="1" w:tplc="04090003" w:tentative="1">
+      <w:start w:val="1"/>
+      <w:numFmt w:val="bullet"/>
+      <w:lvlText w:val="o"/>
+      <w:lvlJc w:val="left"/>
+      <w:pPr>
+        <w:ind w:left="1440" w:hanging="360"/>
+      </w:pPr>
+      <w:rPr>
+        <w:rFonts w:ascii="Courier New" w:hAnsi="Courier New" w:hint="default"/>
+      </w:rPr>
+    </w:lvl>
+    <w:lvl w:ilvl="2" w:tplc="04090005" w:tentative="1">
+      <w:start w:val="1"/>
+      <w:numFmt w:val="bullet"/>
+      <w:lvlText w:val=""/>
+      <w:lvlJc w:val="left"/>
+      <w:pPr>
+        <w:ind w:left="2160" w:hanging="360"/>
+      </w:pPr>
+      <w:rPr>
+        <w:rFonts w:ascii="Wingdings" w:hAnsi="Wingdings" w:hint="default"/>
+      </w:rPr>
+    </w:lvl>
+    <w:lvl w:ilvl="3" w:tplc="04090001" w:tentative="1">
+      <w:start w:val="1"/>
+      <w:numFmt w:val="bullet"/>
+      <w:lvlText w:val=""/>
+      <w:lvlJc w:val="left"/>
+      <w:pPr>
+        <w:ind w:left="2880" w:hanging="360"/>
+      </w:pPr>
+      <w:rPr>
+        <w:rFonts w:ascii="Symbol" w:hAnsi="Symbol" w:hint="default"/>
+      </w:rPr>
+    </w:lvl>
+    <w:lvl w:ilvl="4" w:tplc="04090003" w:tentative="1">
+      <w:start w:val="1"/>
+      <w:numFmt w:val="bullet"/>
+      <w:lvlText w:val="o"/>
+      <w:lvlJc w:val="left"/>
+      <w:pPr>
+        <w:ind w:left="3600" w:hanging="360"/>
+      </w:pPr>
+      <w:rPr>
+        <w:rFonts w:ascii="Courier New" w:hAnsi="Courier New" w:hint="default"/>
+      </w:rPr>
+    </w:lvl>
+    <w:lvl w:ilvl="5" w:tplc="04090005" w:tentative="1">
+      <w:start w:val="1"/>
+      <w:numFmt w:val="bullet"/>
+      <w:lvlText w:val=""/>
+      <w:lvlJc w:val="left"/>
+      <w:pPr>
+        <w:ind w:left="4320" w:hanging="360"/>
+      </w:pPr>
+      <w:rPr>
+        <w:rFonts w:ascii="Wingdings" w:hAnsi="Wingdings" w:hint="default"/>
+      </w:rPr>
+    </w:lvl>
+    <w:lvl w:ilvl="6" w:tplc="04090001" w:tentative="1">
+      <w:start w:val="1"/>
+      <w:numFmt w:val="bullet"/>
+      <w:lvlText w:val=""/>
+      <w:lvlJc w:val="left"/>
+      <w:pPr>
+        <w:ind w:left="5040" w:hanging="360"/>
+      </w:pPr>
+      <w:rPr>
+        <w:rFonts w:ascii="Symbol" w:hAnsi="Symbol" w:hint="default"/>
+      </w:rPr>
+    </w:lvl>
+    <w:lvl w:ilvl="7" w:tplc="04090003" w:tentative="1">
+      <w:start w:val="1"/>
+      <w:numFmt w:val="bullet"/>
+      <w:lvlText w:val="o"/>
+      <w:lvlJc w:val="left"/>
+      <w:pPr>
+        <w:ind w:left="5760" w:hanging="360"/>
+      </w:pPr>
+      <w:rPr>
+        <w:rFonts w:ascii="Courier New" w:hAnsi="Courier New" w:hint="default"/>
+      </w:rPr>
+    </w:lvl>
+    <w:lvl w:ilvl="8" w:tplc="04090005" w:tentative="1">
+      <w:start w:val="1"/>
+      <w:numFmt w:val="bullet"/>
+      <w:lvlText w:val=""/>
+      <w:lvlJc w:val="left"/>
+      <w:pPr>
+        <w:ind w:left="6480" w:hanging="360"/>
+      </w:pPr>
+      <w:rPr>
+        <w:rFonts w:ascii="Wingdings" w:hAnsi="Wingdings" w:hint="default"/>
+      </w:rPr>
+    </w:lvl>
+  </w:abstractNum>
+  <w:abstractNum w:abstractNumId="13" w15:restartNumberingAfterBreak="0">
+    <w:nsid w:val="5F174473"/>
+    <w:multiLevelType w:val="hybridMultilevel"/>
+    <w:tmpl w:val="431CF17E"/>
+    <w:lvl w:ilvl="0" w:tplc="0409000F">
+      <w:start w:val="1"/>
+      <w:numFmt w:val="decimal"/>
+      <w:lvlText w:val="%1."/>
+      <w:lvlJc w:val="left"/>
+      <w:pPr>
+        <w:ind w:left="360" w:hanging="360"/>
+      </w:pPr>
+    </w:lvl>
+    <w:lvl w:ilvl="1" w:tplc="04090019" w:tentative="1">
+      <w:start w:val="1"/>
+      <w:numFmt w:val="lowerLetter"/>
+      <w:lvlText w:val="%2."/>
+      <w:lvlJc w:val="left"/>
+      <w:pPr>
+        <w:ind w:left="1080" w:hanging="360"/>
+      </w:pPr>
+    </w:lvl>
+    <w:lvl w:ilvl="2" w:tplc="0409001B" w:tentative="1">
+      <w:start w:val="1"/>
+      <w:numFmt w:val="lowerRoman"/>
+      <w:lvlText w:val="%3."/>
+      <w:lvlJc w:val="right"/>
+      <w:pPr>
+        <w:ind w:left="1800" w:hanging="180"/>
+      </w:pPr>
+    </w:lvl>
+    <w:lvl w:ilvl="3" w:tplc="0409000F" w:tentative="1">
+      <w:start w:val="1"/>
+      <w:numFmt w:val="decimal"/>
+      <w:lvlText w:val="%4."/>
+      <w:lvlJc w:val="left"/>
+      <w:pPr>
+        <w:ind w:left="2520" w:hanging="360"/>
+      </w:pPr>
+    </w:lvl>
+    <w:lvl w:ilvl="4" w:tplc="04090019" w:tentative="1">
+      <w:start w:val="1"/>
+      <w:numFmt w:val="lowerLetter"/>
+      <w:lvlText w:val="%5."/>
+      <w:lvlJc w:val="left"/>
+      <w:pPr>
+        <w:ind w:left="3240" w:hanging="360"/>
+      </w:pPr>
+    </w:lvl>
+    <w:lvl w:ilvl="5" w:tplc="0409001B" w:tentative="1">
+      <w:start w:val="1"/>
+      <w:numFmt w:val="lowerRoman"/>
+      <w:lvlText w:val="%6."/>
+      <w:lvlJc w:val="right"/>
+      <w:pPr>
+        <w:ind w:left="3960" w:hanging="180"/>
+      </w:pPr>
+    </w:lvl>
+    <w:lvl w:ilvl="6" w:tplc="0409000F" w:tentative="1">
+      <w:start w:val="1"/>
+      <w:numFmt w:val="decimal"/>
+      <w:lvlText w:val="%7."/>
+      <w:lvlJc w:val="left"/>
+      <w:pPr>
+        <w:ind w:left="4680" w:hanging="360"/>
+      </w:pPr>
+    </w:lvl>
+    <w:lvl w:ilvl="7" w:tplc="04090019" w:tentative="1">
+      <w:start w:val="1"/>
+      <w:numFmt w:val="lowerLetter"/>
+      <w:lvlText w:val="%8."/>
+      <w:lvlJc w:val="left"/>
+      <w:pPr>
+        <w:ind w:left="5400" w:hanging="360"/>
+      </w:pPr>
+    </w:lvl>
+    <w:lvl w:ilvl="8" w:tplc="0409001B" w:tentative="1">
+      <w:start w:val="1"/>
+      <w:numFmt w:val="lowerRoman"/>
+      <w:lvlText w:val="%9."/>
+      <w:lvlJc w:val="right"/>
+      <w:pPr>
+        <w:ind w:left="6120" w:hanging="180"/>
+      </w:pPr>
+    </w:lvl>
+  </w:abstractNum>
+  <w:abstractNum w:abstractNumId="14" w15:restartNumberingAfterBreak="0">
+    <w:nsid w:val="6D005E40"/>
+    <w:multiLevelType w:val="hybridMultilevel"/>
+    <w:tmpl w:val="2BDE396A"/>
+    <w:lvl w:ilvl="0" w:tplc="0409000F">
+      <w:start w:val="1"/>
+      <w:numFmt w:val="decimal"/>
+      <w:lvlText w:val="%1."/>
+      <w:lvlJc w:val="left"/>
+      <w:pPr>
+        <w:ind w:left="360" w:hanging="360"/>
+      </w:pPr>
+    </w:lvl>
+    <w:lvl w:ilvl="1" w:tplc="04090019" w:tentative="1">
+      <w:start w:val="1"/>
+      <w:numFmt w:val="lowerLetter"/>
+      <w:lvlText w:val="%2."/>
+      <w:lvlJc w:val="left"/>
+      <w:pPr>
+        <w:ind w:left="1080" w:hanging="360"/>
+      </w:pPr>
+    </w:lvl>
+    <w:lvl w:ilvl="2" w:tplc="0409001B" w:tentative="1">
+      <w:start w:val="1"/>
+      <w:numFmt w:val="lowerRoman"/>
+      <w:lvlText w:val="%3."/>
+      <w:lvlJc w:val="right"/>
+      <w:pPr>
+        <w:ind w:left="1800" w:hanging="180"/>
+      </w:pPr>
+    </w:lvl>
+    <w:lvl w:ilvl="3" w:tplc="0409000F" w:tentative="1">
+      <w:start w:val="1"/>
+      <w:numFmt w:val="decimal"/>
+      <w:lvlText w:val="%4."/>
+      <w:lvlJc w:val="left"/>
+      <w:pPr>
+        <w:ind w:left="2520" w:hanging="360"/>
+      </w:pPr>
+    </w:lvl>
+    <w:lvl w:ilvl="4" w:tplc="04090019" w:tentative="1">
+      <w:start w:val="1"/>
+      <w:numFmt w:val="lowerLetter"/>
+      <w:lvlText w:val="%5."/>
+      <w:lvlJc w:val="left"/>
+      <w:pPr>
+        <w:ind w:left="3240" w:hanging="360"/>
+      </w:pPr>
+    </w:lvl>
+    <w:lvl w:ilvl="5" w:tplc="0409001B" w:tentative="1">
+      <w:start w:val="1"/>
+      <w:numFmt w:val="lowerRoman"/>
+      <w:lvlText w:val="%6."/>
+      <w:lvlJc w:val="right"/>
+      <w:pPr>
+        <w:ind w:left="3960" w:hanging="180"/>
+      </w:pPr>
+    </w:lvl>
+    <w:lvl w:ilvl="6" w:tplc="0409000F" w:tentative="1">
+      <w:start w:val="1"/>
+      <w:numFmt w:val="decimal"/>
+      <w:lvlText w:val="%7."/>
+      <w:lvlJc w:val="left"/>
+      <w:pPr>
+        <w:ind w:left="4680" w:hanging="360"/>
+      </w:pPr>
+    </w:lvl>
+    <w:lvl w:ilvl="7" w:tplc="04090019" w:tentative="1">
+      <w:start w:val="1"/>
+      <w:numFmt w:val="lowerLetter"/>
+      <w:lvlText w:val="%8."/>
+      <w:lvlJc w:val="left"/>
+      <w:pPr>
+        <w:ind w:left="5400" w:hanging="360"/>
+      </w:pPr>
+    </w:lvl>
+    <w:lvl w:ilvl="8" w:tplc="0409001B" w:tentative="1">
+      <w:start w:val="1"/>
+      <w:numFmt w:val="lowerRoman"/>
+      <w:lvlText w:val="%9."/>
+      <w:lvlJc w:val="right"/>
+      <w:pPr>
+        <w:ind w:left="6120" w:hanging="180"/>
+      </w:pPr>
+    </w:lvl>
+  </w:abstractNum>
+  <w:abstractNum w:abstractNumId="15" w15:restartNumberingAfterBreak="0">
     <w:nsid w:val="77E5685B"/>
     <w:multiLevelType w:val="hybridMultilevel"/>
     <w:tmpl w:val="92789044"/>
@@ -1891,10 +3470,43 @@
     </w:lvlOverride>
   </w:num>
   <w:num w:numId="4">
-    <w:abstractNumId w:val="4"/>
+    <w:abstractNumId w:val="15"/>
   </w:num>
   <w:num w:numId="5">
     <w:abstractNumId w:val="1"/>
+  </w:num>
+  <w:num w:numId="6">
+    <w:abstractNumId w:val="5"/>
+  </w:num>
+  <w:num w:numId="7">
+    <w:abstractNumId w:val="7"/>
+  </w:num>
+  <w:num w:numId="8">
+    <w:abstractNumId w:val="4"/>
+  </w:num>
+  <w:num w:numId="9">
+    <w:abstractNumId w:val="12"/>
+  </w:num>
+  <w:num w:numId="10">
+    <w:abstractNumId w:val="10"/>
+  </w:num>
+  <w:num w:numId="11">
+    <w:abstractNumId w:val="3"/>
+  </w:num>
+  <w:num w:numId="12">
+    <w:abstractNumId w:val="9"/>
+  </w:num>
+  <w:num w:numId="13">
+    <w:abstractNumId w:val="8"/>
+  </w:num>
+  <w:num w:numId="14">
+    <w:abstractNumId w:val="13"/>
+  </w:num>
+  <w:num w:numId="15">
+    <w:abstractNumId w:val="14"/>
+  </w:num>
+  <w:num w:numId="16">
+    <w:abstractNumId w:val="11"/>
   </w:num>
 </w:numbering>
 </file>
@@ -2073,6 +3685,7 @@
     <w:lsdException w:name="Medium Shading 2 Accent 1"/>
     <w:lsdException w:name="Medium List 1 Accent 1"/>
     <w:lsdException w:name="Revision" w:semiHidden="1"/>
+    <w:lsdException w:name="List Paragraph" w:uiPriority="34" w:qFormat="1"/>
     <w:lsdException w:name="Medium List 2 Accent 1"/>
     <w:lsdException w:name="Medium Grid 1 Accent 1"/>
     <w:lsdException w:name="Medium Grid 2 Accent 1"/>
@@ -3095,6 +4708,17 @@
     <w:semiHidden/>
     <w:unhideWhenUsed/>
     <w:rsid w:val="000E38CD"/>
+  </w:style>
+  <w:style w:type="paragraph" w:styleId="ListParagraph">
+    <w:name w:val="List Paragraph"/>
+    <w:basedOn w:val="Normal"/>
+    <w:uiPriority w:val="34"/>
+    <w:qFormat/>
+    <w:rsid w:val="005E2D01"/>
+    <w:pPr>
+      <w:ind w:left="720"/>
+      <w:contextualSpacing/>
+    </w:pPr>
   </w:style>
 </w:styles>
 </file>

</xml_diff>